<commit_message>
Added chisq test of independence for Software type and Mention type
</commit_message>
<xml_diff>
--- a/paper/Reviews/SoftwareCitationArticleR2v2.docx
+++ b/paper/Reviews/SoftwareCitationArticleR2v2.docx
@@ -394,12 +394,7 @@
         <w:t xml:space="preserve">available as </w:t>
       </w:r>
       <w:r>
-        <w:t xml:space="preserve">source </w:t>
-      </w:r>
-      <w:bookmarkStart w:id="25" w:name="_GoBack"/>
-      <w:bookmarkEnd w:id="25"/>
-      <w:r>
-        <w:t>code form</w:t>
+        <w:t>source code form</w:t>
       </w:r>
       <w:r>
         <w:t xml:space="preserve"> with permission to modify</w:t>
@@ -407,82 +402,82 @@
       <w:r>
         <w:t>.</w:t>
       </w:r>
+      <w:ins w:id="25" w:author="James Howison" w:date="2015-01-09T10:26:00Z">
+        <w:r>
+          <w:t xml:space="preserve"> Between 1</w:t>
+        </w:r>
+      </w:ins>
+      <w:r>
+        <w:t>5</w:t>
+      </w:r>
       <w:ins w:id="26" w:author="James Howison" w:date="2015-01-09T10:26:00Z">
         <w:r>
-          <w:t xml:space="preserve"> Between 1</w:t>
+          <w:t xml:space="preserve"> and 2</w:t>
         </w:r>
       </w:ins>
       <w:r>
-        <w:t>5</w:t>
+        <w:t>9</w:t>
       </w:r>
       <w:ins w:id="27" w:author="James Howison" w:date="2015-01-09T10:26:00Z">
         <w:r>
-          <w:t xml:space="preserve"> and 2</w:t>
+          <w:t>%</w:t>
         </w:r>
       </w:ins>
-      <w:r>
-        <w:t>9</w:t>
-      </w:r>
-      <w:ins w:id="28" w:author="James Howison" w:date="2015-01-09T10:26:00Z">
-        <w:r>
-          <w:t>%</w:t>
+      <w:del w:id="28" w:author="James Howison" w:date="2015-01-09T10:26:00Z">
+        <w:r>
+          <w:delText xml:space="preserve"> </w:delText>
+        </w:r>
+      </w:del>
+      <w:ins w:id="29" w:author="James Howison" w:date="2015-01-09T10:26:00Z">
+        <w:r>
+          <w:t xml:space="preserve"> of</w:t>
         </w:r>
       </w:ins>
-      <w:del w:id="29" w:author="James Howison" w:date="2015-01-09T10:26:00Z">
-        <w:r>
-          <w:delText xml:space="preserve"> </w:delText>
-        </w:r>
-      </w:del>
-      <w:ins w:id="30" w:author="James Howison" w:date="2015-01-09T10:26:00Z">
-        <w:r>
-          <w:t xml:space="preserve"> of</w:t>
+      <w:ins w:id="30" w:author="James Howison" w:date="2015-01-09T10:24:00Z">
+        <w:r>
+          <w:t xml:space="preserve"> software packages could not be </w:t>
         </w:r>
       </w:ins>
+      <w:r>
+        <w:t>accessed</w:t>
+      </w:r>
       <w:ins w:id="31" w:author="James Howison" w:date="2015-01-09T10:24:00Z">
         <w:r>
-          <w:t xml:space="preserve"> software packages could not be </w:t>
+          <w:t xml:space="preserve"> </w:t>
         </w:r>
       </w:ins>
-      <w:r>
-        <w:t>accessed</w:t>
-      </w:r>
-      <w:ins w:id="32" w:author="James Howison" w:date="2015-01-09T10:24:00Z">
-        <w:r>
-          <w:t xml:space="preserve"> </w:t>
+      <w:ins w:id="32" w:author="James Howison" w:date="2015-01-09T10:25:00Z">
+        <w:r>
+          <w:t xml:space="preserve">at all </w:t>
         </w:r>
       </w:ins>
-      <w:ins w:id="33" w:author="James Howison" w:date="2015-01-09T10:25:00Z">
-        <w:r>
-          <w:t xml:space="preserve">at all </w:t>
+      <w:ins w:id="33" w:author="James Howison" w:date="2015-01-09T10:24:00Z">
+        <w:r>
+          <w:t>and</w:t>
+        </w:r>
+        <w:r>
+          <w:t xml:space="preserve"> only for </w:t>
         </w:r>
       </w:ins>
-      <w:ins w:id="34" w:author="James Howison" w:date="2015-01-09T10:24:00Z">
-        <w:r>
-          <w:t>and</w:t>
-        </w:r>
-        <w:r>
-          <w:t xml:space="preserve"> only for </w:t>
+      <w:ins w:id="34" w:author="James Howison" w:date="2015-01-16T19:34:00Z">
+        <w:r>
+          <w:t xml:space="preserve">between </w:t>
         </w:r>
       </w:ins>
-      <w:ins w:id="35" w:author="James Howison" w:date="2015-01-16T19:34:00Z">
-        <w:r>
-          <w:t xml:space="preserve">between </w:t>
+      <w:ins w:id="35" w:author="James Howison" w:date="2015-01-09T10:24:00Z">
+        <w:r>
+          <w:t>2 and</w:t>
+        </w:r>
+        <w:r>
+          <w:t xml:space="preserve"> 10% of </w:t>
         </w:r>
       </w:ins>
-      <w:ins w:id="36" w:author="James Howison" w:date="2015-01-09T10:24:00Z">
-        <w:r>
-          <w:t>2 and</w:t>
-        </w:r>
-        <w:r>
-          <w:t xml:space="preserve"> 10% of </w:t>
+      <w:ins w:id="36" w:author="James Howison" w:date="2015-01-09T10:27:00Z">
+        <w:r>
+          <w:t>software packagers could the specific version be found</w:t>
         </w:r>
       </w:ins>
-      <w:ins w:id="37" w:author="James Howison" w:date="2015-01-09T10:27:00Z">
-        <w:r>
-          <w:t>software packagers could the specific version be found</w:t>
-        </w:r>
-      </w:ins>
-      <w:ins w:id="38" w:author="James Howison" w:date="2015-01-09T10:25:00Z">
+      <w:ins w:id="37" w:author="James Howison" w:date="2015-01-09T10:25:00Z">
         <w:r>
           <w:t xml:space="preserve">. </w:t>
         </w:r>
@@ -522,8 +517,8 @@
           <w:sz w:val="32"/>
         </w:rPr>
       </w:pPr>
-      <w:bookmarkStart w:id="39" w:name="h.npqo2vd2bgq4" w:colFirst="0" w:colLast="0"/>
-      <w:bookmarkEnd w:id="39"/>
+      <w:bookmarkStart w:id="38" w:name="h.npqo2vd2bgq4" w:colFirst="0" w:colLast="0"/>
+      <w:bookmarkEnd w:id="38"/>
       <w:r>
         <w:br w:type="page"/>
       </w:r>
@@ -532,10 +527,10 @@
       <w:pPr>
         <w:pStyle w:val="Title"/>
         <w:rPr>
-          <w:ins w:id="40" w:author="James Howison" w:date="2015-01-09T10:31:00Z"/>
-        </w:rPr>
-      </w:pPr>
-      <w:ins w:id="41" w:author="James Howison" w:date="2015-01-09T10:31:00Z">
+          <w:ins w:id="39" w:author="James Howison" w:date="2015-01-09T10:31:00Z"/>
+        </w:rPr>
+      </w:pPr>
+      <w:ins w:id="40" w:author="James Howison" w:date="2015-01-09T10:31:00Z">
         <w:r>
           <w:lastRenderedPageBreak/>
           <w:t xml:space="preserve">Software mentions in the scientific literature: Software is inconsistently visible, findable, and accessible. </w:t>
@@ -549,10 +544,10 @@
         <w:contextualSpacing w:val="0"/>
         <w:jc w:val="center"/>
         <w:rPr>
-          <w:del w:id="42" w:author="James Howison" w:date="2015-01-09T10:31:00Z"/>
-        </w:rPr>
-      </w:pPr>
-      <w:del w:id="43" w:author="James Howison" w:date="2015-01-09T10:31:00Z">
+          <w:del w:id="41" w:author="James Howison" w:date="2015-01-09T10:31:00Z"/>
+        </w:rPr>
+      </w:pPr>
+      <w:del w:id="42" w:author="James Howison" w:date="2015-01-09T10:31:00Z">
         <w:r>
           <w:delText xml:space="preserve">How is software visible in the scientific literature? </w:delText>
         </w:r>
@@ -886,7 +881,7 @@
       <w:r>
         <w:t>casual and wide-ranging connotations, including the full spectrum of formal to informal visibility.</w:t>
       </w:r>
-      <w:ins w:id="44" w:author="James Howison" w:date="2015-01-09T10:58:00Z">
+      <w:ins w:id="43" w:author="James Howison" w:date="2015-01-09T10:58:00Z">
         <w:r>
           <w:t xml:space="preserve"> As discussed below, we were interested in cases where it was apparent that software was</w:t>
         </w:r>
@@ -894,42 +889,42 @@
           <w:t xml:space="preserve"> used but not mentioned at all, such as statistical analyses; indeed some software authors claim this to be a very common problem </w:t>
         </w:r>
       </w:ins>
-      <w:ins w:id="45" w:author="James Howison" w:date="2015-01-09T11:00:00Z">
+      <w:ins w:id="44" w:author="James Howison" w:date="2015-01-09T11:00:00Z">
         <w:r>
           <w:t>as reported in</w:t>
         </w:r>
       </w:ins>
-      <w:ins w:id="46" w:author="James Howison" w:date="2015-01-09T11:01:00Z">
+      <w:ins w:id="45" w:author="James Howison" w:date="2015-01-09T11:01:00Z">
         <w:r>
           <w:t xml:space="preserve"> Howison and Herbsleb</w:t>
         </w:r>
       </w:ins>
+      <w:ins w:id="46" w:author="James Howison" w:date="2015-01-09T11:00:00Z">
+        <w:r>
+          <w:t xml:space="preserve"> </w:t>
+        </w:r>
+        <w:r>
+          <w:fldChar w:fldCharType="begin"/>
+        </w:r>
+        <w:r>
+          <w:instrText xml:space="preserve"> ADDIN ZOTERO_ITEM CSL_CITATION {"citationID":"T7IJKmEX","properties":{"formattedCitation":"(2011)","plainCitation":"(2011)"},"citationItems":[{"id":679,"uris":["http://zotero.org/users/59249/items/BGJSMRPH"],"uri":["http://zotero.org/users/59249/items/BGJSMRPH"],"itemData":{"id":679,"type":"paper-conference","title":"Scientific software production: incentives and collaboration","container-title":"Proceedings of the ACM Conference on Computer Supported Cooperative Work","publisher-place":"Hangzhou, China","page":"513–522","event-place":"Hangzhou, China","abstract":"Software plays an increasingly critical role in science, including data analysis, simulations, and managing workflows. Unlike other technologies supporting science, software can be copied and distributed at essentially no cost, potentially opening the door to unprecedented levels of sharing and collaborative innovation. Yet we do not have a clear picture of how software development for science fits into the day-to-day practice of science, or how well the methods and incentives of its production facilitate realization of this potential. We report the results of a multiple-case study of software development in three fields: high energy physics, structural biology, and microbiology. In each case, we identify a typical publication, and use qualitative methods to explore the production of the software used in the science represented by the publication. We identify several different production systems, characterized primarily by differences in incentive structures. We identify ways in which incentives are matched and mismatched with the needs of the science fields, especially with respect to collaboration.","DOI":"10.1145/1958824.1958904","ISBN":"978-1-4503-0556-3","shortTitle":"Scientific software production","author":[{"family":"Howison","given":"James"},{"family":"Herbsleb","given":"James D."}],"issued":{"date-parts":[["2011"]]},"accessed":{"date-parts":[["2013",9,29]]}},"suppress-author":true}],"schema":"https://github.com/citation-style-language/schema/raw/master/csl-citation.json"} </w:instrText>
+        </w:r>
+      </w:ins>
+      <w:r>
+        <w:fldChar w:fldCharType="separate"/>
+      </w:r>
       <w:ins w:id="47" w:author="James Howison" w:date="2015-01-09T11:00:00Z">
         <w:r>
-          <w:t xml:space="preserve"> </w:t>
-        </w:r>
-        <w:r>
-          <w:fldChar w:fldCharType="begin"/>
-        </w:r>
-        <w:r>
-          <w:instrText xml:space="preserve"> ADDIN ZOTERO_ITEM CSL_CITATION {"citationID":"T7IJKmEX","properties":{"formattedCitation":"(2011)","plainCitation":"(2011)"},"citationItems":[{"id":679,"uris":["http://zotero.org/users/59249/items/BGJSMRPH"],"uri":["http://zotero.org/users/59249/items/BGJSMRPH"],"itemData":{"id":679,"type":"paper-conference","title":"Scientific software production: incentives and collaboration","container-title":"Proceedings of the ACM Conference on Computer Supported Cooperative Work","publisher-place":"Hangzhou, China","page":"513–522","event-place":"Hangzhou, China","abstract":"Software plays an increasingly critical role in science, including data analysis, simulations, and managing workflows. Unlike other technologies supporting science, software can be copied and distributed at essentially no cost, potentially opening the door to unprecedented levels of sharing and collaborative innovation. Yet we do not have a clear picture of how software development for science fits into the day-to-day practice of science, or how well the methods and incentives of its production facilitate realization of this potential. We report the results of a multiple-case study of software development in three fields: high energy physics, structural biology, and microbiology. In each case, we identify a typical publication, and use qualitative methods to explore the production of the software used in the science represented by the publication. We identify several different production systems, characterized primarily by differences in incentive structures. We identify ways in which incentives are matched and mismatched with the needs of the science fields, especially with respect to collaboration.","DOI":"10.1145/1958824.1958904","ISBN":"978-1-4503-0556-3","shortTitle":"Scientific software production","author":[{"family":"Howison","given":"James"},{"family":"Herbsleb","given":"James D."}],"issued":{"date-parts":[["2011"]]},"accessed":{"date-parts":[["2013",9,29]]}},"suppress-author":true}],"schema":"https://github.com/citation-style-language/schema/raw/master/csl-citation.json"} </w:instrText>
+          <w:rPr>
+            <w:noProof/>
+          </w:rPr>
+          <w:t>(2011)</w:t>
+        </w:r>
+        <w:r>
+          <w:fldChar w:fldCharType="end"/>
         </w:r>
       </w:ins>
-      <w:r>
-        <w:fldChar w:fldCharType="separate"/>
-      </w:r>
-      <w:ins w:id="48" w:author="James Howison" w:date="2015-01-09T11:00:00Z">
-        <w:r>
-          <w:rPr>
-            <w:noProof/>
-          </w:rPr>
-          <w:t>(2011)</w:t>
-        </w:r>
-        <w:r>
-          <w:fldChar w:fldCharType="end"/>
-        </w:r>
-      </w:ins>
-      <w:ins w:id="49" w:author="James Howison" w:date="2015-01-09T10:58:00Z">
+      <w:ins w:id="48" w:author="James Howison" w:date="2015-01-09T10:58:00Z">
         <w:r>
           <w:t xml:space="preserve"> but, for this study, focused only on explicit mentions.</w:t>
         </w:r>
@@ -1235,12 +1230,12 @@
       <w:r>
         <w:fldChar w:fldCharType="begin"/>
       </w:r>
-      <w:ins w:id="50" w:author="James Howison" w:date="2015-01-12T17:29:00Z">
+      <w:ins w:id="49" w:author="James Howison" w:date="2015-01-12T17:29:00Z">
         <w:r>
           <w:instrText xml:space="preserve"> ADDIN ZOTERO_ITEM CSL_CITATION {"citationID":"cM42rjxn","properties":{"formattedCitation":"(Klein et al., 2014; Koehler, 1999)","plainCitation":"(Klein et al., 2014; Koehler, 1999)"},"citationItems":[{"id":3542,"uris":["http://zotero.org/users/59249/items/6QM6MR7A"],"uri":["http://zotero.org/users/59249/items/6QM6MR7A"],"itemData":{"id":3542,"type":"article-journal","title":"Scholarly Context Not Found: One in Five Articles Suffers from Reference Rot","container-title":"PLoS ONE","page":"e115253","volume":"9","issue":"12","source":"PLoS Journals","abstract":"The emergence of the web has fundamentally affected most aspects of information communication, including scholarly communication. The immediacy that characterizes publishing information to the web, as well as accessing it, allows for a dramatic increase in the speed of dissemination of scholarly knowledge. But, the transition from a paper-based to a web-based scholarly communication system also poses challenges. In this paper, we focus on reference rot, the combination of link rot and content drift to which references to web resources included in Science, Technology, and Medicine (STM) articles are subject. We investigate the extent to which reference rot impacts the ability to revisit the web context that surrounds STM articles some time after their publication. We do so on the basis of a vast collection of articles from three corpora that span publication years 1997 to 2012. For over one million references to web resources extracted from over 3.5 million articles, we determine whether the HTTP URI is still responsive on the live web and whether web archives contain an archived snapshot representative of the state the referenced resource had at the time it was referenced. We observe that the fraction of articles containing references to web resources is growing steadily over time. We find one out of five STM articles suffering from reference rot, meaning it is impossible to revisit the web context that surrounds them some time after their publication. When only considering STM articles that contain references to web resources, this fraction increases to seven out of ten. We suggest that, in order to safeguard the long-term integrity of the web-based scholarly record, robust solutions to combat the reference rot problem are required. In conclusion, we provide a brief insight into the directions that are explored with this regard in the context of the Hiberlink project.","DOI":"10.1371/journal.pone.0115253","shortTitle":"Scholarly Context Not Found","journalAbbreviation":"PLoS ONE","author":[{"family":"Klein","given":"Martin"},{"family":"Van de Sompel","given":"Herbert"},{"family":"Sanderson","given":"Robert"},{"family":"Shankar","given":"Harihar"},{"family":"Balakireva","given":"Lyudmila"},{"family":"Zhou","given":"Ke"},{"family":"Tobin","given":"Richard"}],"issued":{"date-parts":[["2014",12,26]]},"accessed":{"date-parts":[["2015",1,12]],"season":"23:28:27"}}},{"id":3380,"uris":["http://zotero.org/users/59249/items/2DZI2BRQ"],"uri":["http://zotero.org/users/59249/items/2DZI2BRQ"],"itemData":{"id":3380,"type":"article-journal","title":"An analysis of web page and web site constancy and permanence","container-title":"Journal of the American Society for Information Science","page":"162-180","volume":"50","issue":"2","DOI":"10.1002/(SICI)1097-4571(1999)50:2&lt;162::AID-ASI7&gt;3.0.CO;2-B","author":[{"family":"Koehler","given":"Wallace"}],"issued":{"date-parts":[["1999"]]}}}],"schema":"https://github.com/citation-style-language/schema/raw/master/csl-citation.json"} </w:instrText>
         </w:r>
       </w:ins>
-      <w:del w:id="51" w:author="James Howison" w:date="2015-01-12T17:29:00Z">
+      <w:del w:id="50" w:author="James Howison" w:date="2015-01-12T17:29:00Z">
         <w:r>
           <w:delInstrText xml:space="preserve"> ADDIN ZOTERO_ITEM CSL_CITATION {"citationID":"f3e5HYbW","properties":{"formattedCitation":"(Koehler, 1999)","plainCitation":"(Koehler, 1999)"},"citationItems":[{"id":3380,"uris":["http://zotero.org/users/59249/items/2DZI2BRQ"],"uri":["http://zotero.org/users/59249/items/2DZI2BRQ"],"itemData":{"id":3380,"type":"article-journal","title":"An analysis of web page and web site constancy and permanence","container-title":"Journal of the American Society for Information Science","page":"162-180","volume":"50","issue":"2","DOI":"10.1002/(SICI)1097-4571(1999)50:2&lt;162::AID-ASI7&gt;3.0.CO;2-B","author":[{"family":"Koehler","given":"Wallace"}],"issued":{"date-parts":[["1999"]]}}}],"schema":"https://github.com/citation-style-language/schema/raw/master/csl-citation.json"} </w:delInstrText>
         </w:r>
@@ -1248,7 +1243,7 @@
       <w:r>
         <w:fldChar w:fldCharType="separate"/>
       </w:r>
-      <w:ins w:id="52" w:author="James Howison" w:date="2015-01-12T17:29:00Z">
+      <w:ins w:id="51" w:author="James Howison" w:date="2015-01-12T17:29:00Z">
         <w:r>
           <w:rPr>
             <w:noProof/>
@@ -1256,7 +1251,7 @@
           <w:t>(Klein et al., 2014; Koehler, 1999)</w:t>
         </w:r>
       </w:ins>
-      <w:del w:id="53" w:author="James Howison" w:date="2015-01-12T17:29:00Z">
+      <w:del w:id="52" w:author="James Howison" w:date="2015-01-12T17:29:00Z">
         <w:r>
           <w:rPr>
             <w:noProof/>
@@ -2167,8 +2162,8 @@
         <w:widowControl w:val="0"/>
         <w:contextualSpacing w:val="0"/>
       </w:pPr>
-      <w:bookmarkStart w:id="54" w:name="h.6zc6qwz1bd5r" w:colFirst="0" w:colLast="0"/>
-      <w:bookmarkEnd w:id="54"/>
+      <w:bookmarkStart w:id="53" w:name="h.6zc6qwz1bd5r" w:colFirst="0" w:colLast="0"/>
+      <w:bookmarkEnd w:id="53"/>
       <w:r>
         <w:t>Method</w:t>
       </w:r>
@@ -2187,17 +2182,17 @@
       <w:r>
         <w:t xml:space="preserve">We identified a </w:t>
       </w:r>
-      <w:ins w:id="55" w:author="James Howison" w:date="2015-01-07T08:47:00Z">
+      <w:ins w:id="54" w:author="James Howison" w:date="2015-01-07T08:47:00Z">
         <w:r>
           <w:t>balanced</w:t>
         </w:r>
       </w:ins>
-      <w:ins w:id="56" w:author="James Howison" w:date="2015-01-09T09:24:00Z">
+      <w:ins w:id="55" w:author="James Howison" w:date="2015-01-09T09:24:00Z">
         <w:r>
           <w:t xml:space="preserve"> and representative</w:t>
         </w:r>
       </w:ins>
-      <w:del w:id="57" w:author="James Howison" w:date="2015-01-07T08:47:00Z">
+      <w:del w:id="56" w:author="James Howison" w:date="2015-01-07T08:47:00Z">
         <w:r>
           <w:delText>representative</w:delText>
         </w:r>
@@ -2216,7 +2211,7 @@
       <w:pPr>
         <w:pStyle w:val="Normal1"/>
       </w:pPr>
-      <w:ins w:id="58" w:author="James Howison" w:date="2015-01-07T08:47:00Z">
+      <w:ins w:id="57" w:author="James Howison" w:date="2015-01-07T08:47:00Z">
         <w:r>
           <w:t>Choosing a s</w:t>
         </w:r>
@@ -2227,32 +2222,32 @@
           <w:t xml:space="preserve">is a complex question, particularly when </w:t>
         </w:r>
       </w:ins>
-      <w:ins w:id="59" w:author="James Howison" w:date="2015-01-09T09:25:00Z">
+      <w:ins w:id="58" w:author="James Howison" w:date="2015-01-09T09:25:00Z">
         <w:r>
           <w:t>seeking to study a previous unstudied phenomenon</w:t>
         </w:r>
       </w:ins>
-      <w:ins w:id="60" w:author="James Howison" w:date="2015-01-07T08:48:00Z">
+      <w:ins w:id="59" w:author="James Howison" w:date="2015-01-07T08:48:00Z">
         <w:r>
           <w:t xml:space="preserve">. The overall aim of our work is to inform a process of policymaking, a </w:t>
         </w:r>
       </w:ins>
-      <w:ins w:id="61" w:author="James Howison" w:date="2015-01-07T08:49:00Z">
+      <w:ins w:id="60" w:author="James Howison" w:date="2015-01-07T08:49:00Z">
         <w:r>
           <w:t xml:space="preserve">“design” literature in our language above, </w:t>
         </w:r>
       </w:ins>
-      <w:ins w:id="62" w:author="James Howison" w:date="2015-01-07T08:48:00Z">
+      <w:ins w:id="61" w:author="James Howison" w:date="2015-01-07T08:48:00Z">
         <w:r>
           <w:t xml:space="preserve">to improve the treatment of </w:t>
         </w:r>
       </w:ins>
-      <w:ins w:id="63" w:author="James Howison" w:date="2015-01-07T08:49:00Z">
+      <w:ins w:id="62" w:author="James Howison" w:date="2015-01-07T08:49:00Z">
         <w:r>
           <w:t>software in science.</w:t>
         </w:r>
       </w:ins>
-      <w:ins w:id="64" w:author="James Howison" w:date="2015-01-07T08:47:00Z">
+      <w:ins w:id="63" w:author="James Howison" w:date="2015-01-07T08:47:00Z">
         <w:r>
           <w:t xml:space="preserve"> </w:t>
         </w:r>
@@ -2285,12 +2280,12 @@
         <w:lastRenderedPageBreak/>
         <w:t>complete year when we took the sample).</w:t>
       </w:r>
-      <w:ins w:id="65" w:author="James Howison" w:date="2015-01-07T08:32:00Z">
+      <w:ins w:id="64" w:author="James Howison" w:date="2015-01-07T08:32:00Z">
         <w:r>
           <w:t xml:space="preserve"> We are seeking to understand the diversity of software mentions in the literature, </w:t>
         </w:r>
       </w:ins>
-      <w:ins w:id="66" w:author="James Howison" w:date="2015-01-07T08:33:00Z">
+      <w:ins w:id="65" w:author="James Howison" w:date="2015-01-07T08:33:00Z">
         <w:r>
           <w:t>hoping eventually to influence prac</w:t>
         </w:r>
@@ -2315,103 +2310,103 @@
           <w:t xml:space="preserve">Scientific attention is </w:t>
         </w:r>
       </w:ins>
-      <w:ins w:id="67" w:author="James Howison" w:date="2015-01-07T08:35:00Z">
+      <w:ins w:id="66" w:author="James Howison" w:date="2015-01-07T08:35:00Z">
         <w:r>
           <w:t>concentrated towards certain journals, albeit different journals in different fields (and subfields); overall the hierarchy of scientific journals forms a non-normal</w:t>
         </w:r>
       </w:ins>
-      <w:ins w:id="68" w:author="James Howison" w:date="2015-01-07T08:36:00Z">
+      <w:ins w:id="67" w:author="James Howison" w:date="2015-01-07T08:36:00Z">
         <w:r>
           <w:t>, exponential-like</w:t>
         </w:r>
       </w:ins>
-      <w:ins w:id="69" w:author="James Howison" w:date="2015-01-07T08:35:00Z">
+      <w:ins w:id="68" w:author="James Howison" w:date="2015-01-07T08:35:00Z">
         <w:r>
           <w:t xml:space="preserve"> distribution, such as </w:t>
         </w:r>
       </w:ins>
-      <w:ins w:id="70" w:author="James Howison" w:date="2015-01-07T08:36:00Z">
+      <w:ins w:id="69" w:author="James Howison" w:date="2015-01-07T08:36:00Z">
         <w:r>
           <w:t>in Bradford’s law</w:t>
         </w:r>
       </w:ins>
-      <w:ins w:id="71" w:author="James Howison" w:date="2015-01-09T09:25:00Z">
+      <w:ins w:id="70" w:author="James Howison" w:date="2015-01-09T09:25:00Z">
         <w:r>
           <w:t xml:space="preserve"> </w:t>
         </w:r>
       </w:ins>
-      <w:ins w:id="72" w:author="James Howison" w:date="2015-01-09T09:26:00Z">
+      <w:ins w:id="71" w:author="James Howison" w:date="2015-01-09T09:26:00Z">
         <w:r>
           <w:fldChar w:fldCharType="begin"/>
         </w:r>
       </w:ins>
+      <w:ins w:id="72" w:author="James Howison" w:date="2015-01-09T09:31:00Z">
+        <w:r>
+          <w:instrText xml:space="preserve"> ADDIN ZOTERO_ITEM CSL_CITATION {"citationID":"iXQPlx8L","properties":{"formattedCitation":"(Bradford, 1934; Brookes, 1985)","plainCitation":"(Bradford, 1934; Brookes, 1985)"},"citationItems":[{"id":3541,"uris":["http://zotero.org/users/59249/items/2QFMHE3Q"],"uri":["http://zotero.org/users/59249/items/2QFMHE3Q"],"itemData":{"id":3541,"type":"article-journal","title":"Sources of Information on Specific Subjects","container-title":"Engineering","page":"85–86","volume":"137","author":[{"family":"Bradford","given":"Samuel C."}],"issued":{"date-parts":[["1934"]]}}},{"id":3538,"uris":["http://zotero.org/users/59249/items/VK77QAR8"],"uri":["http://zotero.org/users/59249/items/VK77QAR8"],"itemData":{"id":3538,"type":"article-journal","title":"\"Sources of information on specific subjects\" by S.C. Bradford","container-title":"Journal of Information Science","page":"173-175","volume":"10","issue":"4","source":"jis.sagepub.com.ezproxy.lib.utexas.edu","DOI":"10.1177/016555158501000406","ISSN":"0165-5515, 1741-6485","journalAbbreviation":"Journal of Information Science","language":"en","author":[{"family":"Brookes","given":"B. C."}],"issued":{"date-parts":[["1985",4,1]]},"accessed":{"date-parts":[["2015",1,9]],"season":"15:28:36"}}}],"schema":"https://github.com/citation-style-language/schema/raw/master/csl-citation.json"} </w:instrText>
+        </w:r>
+      </w:ins>
+      <w:r>
+        <w:fldChar w:fldCharType="separate"/>
+      </w:r>
       <w:ins w:id="73" w:author="James Howison" w:date="2015-01-09T09:31:00Z">
         <w:r>
-          <w:instrText xml:space="preserve"> ADDIN ZOTERO_ITEM CSL_CITATION {"citationID":"iXQPlx8L","properties":{"formattedCitation":"(Bradford, 1934; Brookes, 1985)","plainCitation":"(Bradford, 1934; Brookes, 1985)"},"citationItems":[{"id":3541,"uris":["http://zotero.org/users/59249/items/2QFMHE3Q"],"uri":["http://zotero.org/users/59249/items/2QFMHE3Q"],"itemData":{"id":3541,"type":"article-journal","title":"Sources of Information on Specific Subjects","container-title":"Engineering","page":"85–86","volume":"137","author":[{"family":"Bradford","given":"Samuel C."}],"issued":{"date-parts":[["1934"]]}}},{"id":3538,"uris":["http://zotero.org/users/59249/items/VK77QAR8"],"uri":["http://zotero.org/users/59249/items/VK77QAR8"],"itemData":{"id":3538,"type":"article-journal","title":"\"Sources of information on specific subjects\" by S.C. Bradford","container-title":"Journal of Information Science","page":"173-175","volume":"10","issue":"4","source":"jis.sagepub.com.ezproxy.lib.utexas.edu","DOI":"10.1177/016555158501000406","ISSN":"0165-5515, 1741-6485","journalAbbreviation":"Journal of Information Science","language":"en","author":[{"family":"Brookes","given":"B. C."}],"issued":{"date-parts":[["1985",4,1]]},"accessed":{"date-parts":[["2015",1,9]],"season":"15:28:36"}}}],"schema":"https://github.com/citation-style-language/schema/raw/master/csl-citation.json"} </w:instrText>
+          <w:rPr>
+            <w:noProof/>
+          </w:rPr>
+          <w:t>(Bradford, 1934; Brookes, 1985)</w:t>
         </w:r>
       </w:ins>
-      <w:r>
-        <w:fldChar w:fldCharType="separate"/>
-      </w:r>
-      <w:ins w:id="74" w:author="James Howison" w:date="2015-01-09T09:31:00Z">
-        <w:r>
-          <w:rPr>
-            <w:noProof/>
-          </w:rPr>
-          <w:t>(Bradford, 1934; Brookes, 1985)</w:t>
+      <w:ins w:id="74" w:author="James Howison" w:date="2015-01-09T09:26:00Z">
+        <w:r>
+          <w:fldChar w:fldCharType="end"/>
         </w:r>
       </w:ins>
-      <w:ins w:id="75" w:author="James Howison" w:date="2015-01-09T09:26:00Z">
-        <w:r>
-          <w:fldChar w:fldCharType="end"/>
+      <w:ins w:id="75" w:author="James Howison" w:date="2015-01-07T08:36:00Z">
+        <w:r>
+          <w:t>.  Such distributions are difficult to sample from: there is no “typical” item in such a distribution.</w:t>
         </w:r>
       </w:ins>
-      <w:ins w:id="76" w:author="James Howison" w:date="2015-01-07T08:36:00Z">
-        <w:r>
-          <w:t>.  Such distributions are difficult to sample from: there is no “typical” item in such a distribution.</w:t>
+      <w:ins w:id="76" w:author="James Howison" w:date="2015-01-07T08:33:00Z">
+        <w:r>
+          <w:t xml:space="preserve"> </w:t>
         </w:r>
       </w:ins>
-      <w:ins w:id="77" w:author="James Howison" w:date="2015-01-07T08:33:00Z">
-        <w:r>
-          <w:t xml:space="preserve"> </w:t>
+      <w:ins w:id="77" w:author="James Howison" w:date="2015-01-07T08:37:00Z">
+        <w:r>
+          <w:t xml:space="preserve">It would be problematic to only study widely read (“top”) journals, but equally problematic to study only less well-read journals. </w:t>
         </w:r>
       </w:ins>
-      <w:ins w:id="78" w:author="James Howison" w:date="2015-01-07T08:37:00Z">
-        <w:r>
-          <w:t xml:space="preserve">It would be problematic to only study widely read (“top”) journals, but equally problematic to study only less well-read journals. </w:t>
+      <w:ins w:id="78" w:author="James Howison" w:date="2015-01-07T08:38:00Z">
+        <w:r>
+          <w:t>In the end</w:t>
         </w:r>
       </w:ins>
-      <w:ins w:id="79" w:author="James Howison" w:date="2015-01-07T08:38:00Z">
-        <w:r>
-          <w:t>In the end</w:t>
+      <w:ins w:id="79" w:author="James Howison" w:date="2015-01-07T08:32:00Z">
+        <w:r>
+          <w:t xml:space="preserve"> we sought to </w:t>
         </w:r>
       </w:ins>
-      <w:ins w:id="80" w:author="James Howison" w:date="2015-01-07T08:32:00Z">
-        <w:r>
-          <w:t xml:space="preserve"> we sought to </w:t>
+      <w:ins w:id="80" w:author="James Howison" w:date="2015-01-07T08:37:00Z">
+        <w:r>
+          <w:t xml:space="preserve">study </w:t>
         </w:r>
       </w:ins>
-      <w:ins w:id="81" w:author="James Howison" w:date="2015-01-07T08:37:00Z">
-        <w:r>
-          <w:t xml:space="preserve">study </w:t>
+      <w:ins w:id="81" w:author="James Howison" w:date="2015-01-07T08:32:00Z">
+        <w:r>
+          <w:t xml:space="preserve">a sample balanced for </w:t>
         </w:r>
       </w:ins>
-      <w:ins w:id="82" w:author="James Howison" w:date="2015-01-07T08:32:00Z">
-        <w:r>
-          <w:t xml:space="preserve">a sample balanced for </w:t>
+      <w:ins w:id="82" w:author="James Howison" w:date="2015-01-07T08:37:00Z">
+        <w:r>
+          <w:t xml:space="preserve">overall </w:t>
         </w:r>
       </w:ins>
-      <w:ins w:id="83" w:author="James Howison" w:date="2015-01-07T08:37:00Z">
-        <w:r>
-          <w:t xml:space="preserve">overall </w:t>
+      <w:ins w:id="83" w:author="James Howison" w:date="2015-01-07T08:32:00Z">
+        <w:r>
+          <w:t>coverage and likely influence</w:t>
         </w:r>
       </w:ins>
-      <w:ins w:id="84" w:author="James Howison" w:date="2015-01-07T08:32:00Z">
-        <w:r>
-          <w:t>coverage and likely influence</w:t>
-        </w:r>
-      </w:ins>
-      <w:ins w:id="85" w:author="James Howison" w:date="2015-01-07T08:38:00Z">
+      <w:ins w:id="84" w:author="James Howison" w:date="2015-01-07T08:38:00Z">
         <w:r>
           <w:t>.</w:t>
         </w:r>
@@ -2435,12 +2430,12 @@
       <w:r>
         <w:t>Science</w:t>
       </w:r>
-      <w:ins w:id="86" w:author="James Howison" w:date="2015-01-07T08:31:00Z">
+      <w:ins w:id="85" w:author="James Howison" w:date="2015-01-07T08:31:00Z">
         <w:r>
           <w:t>.</w:t>
         </w:r>
       </w:ins>
-      <w:del w:id="87" w:author="James Howison" w:date="2015-01-07T08:31:00Z">
+      <w:del w:id="86" w:author="James Howison" w:date="2015-01-07T08:31:00Z">
         <w:r>
           <w:delText xml:space="preserve"> Impact Factor Report</w:delText>
         </w:r>
@@ -2448,7 +2443,7 @@
       <w:r>
         <w:t>.</w:t>
       </w:r>
-      <w:del w:id="88" w:author="James Howison" w:date="2015-01-07T08:43:00Z">
+      <w:del w:id="87" w:author="James Howison" w:date="2015-01-07T08:43:00Z">
         <w:r>
           <w:delText xml:space="preserve"> </w:delText>
         </w:r>
@@ -2460,117 +2455,117 @@
       <w:r>
         <w:t xml:space="preserve"> took all of the 1,455 journals included in these headings and sorted them by their </w:t>
       </w:r>
+      <w:ins w:id="88" w:author="James Howison" w:date="2015-01-07T08:31:00Z">
+        <w:r>
+          <w:t xml:space="preserve">journal </w:t>
+        </w:r>
+      </w:ins>
+      <w:r>
+        <w:t xml:space="preserve">impact factor. Previous research has found differences in practices between higher and lower </w:t>
+      </w:r>
       <w:ins w:id="89" w:author="James Howison" w:date="2015-01-07T08:31:00Z">
         <w:r>
-          <w:t xml:space="preserve">journal </w:t>
+          <w:t>impact factors</w:t>
         </w:r>
       </w:ins>
-      <w:r>
-        <w:t xml:space="preserve">impact factor. Previous research has found differences in practices between higher and lower </w:t>
-      </w:r>
-      <w:ins w:id="90" w:author="James Howison" w:date="2015-01-07T08:31:00Z">
-        <w:r>
-          <w:t>impact factors</w:t>
+      <w:del w:id="90" w:author="James Howison" w:date="2015-01-07T08:31:00Z">
+        <w:r>
+          <w:delText>quality</w:delText>
+        </w:r>
+      </w:del>
+      <w:r>
+        <w:t xml:space="preserve"> </w:t>
+      </w:r>
+      <w:del w:id="91" w:author="James Howison" w:date="2015-01-07T08:31:00Z">
+        <w:r>
+          <w:delText xml:space="preserve">journals </w:delText>
+        </w:r>
+      </w:del>
+      <w:r>
+        <w:fldChar w:fldCharType="begin"/>
+      </w:r>
+      <w:r>
+        <w:instrText xml:space="preserve"> ADDIN ZOTERO_ITEM CSL_CITATION {"citationID":"xBAbztJy","properties":{"formattedCitation":"(e.g., Stodden, Guo, &amp; Ma, 2013)","plainCitation":"(e.g., Stodden, Guo, &amp; Ma, 2013)"},"citationItems":[{"id":3312,"uris":["http://zotero.org/users/59249/items/2R978SKG"],"uri":["http://zotero.org/users/59249/items/2R978SKG"],"itemData":{"id":3312,"type":"article-journal","title":"Toward Reproducible Computational Research: An Empirical Analysis of Data and Code Policy Adoption by Journals","container-title":"PLoS ONE","page":"e67111","volume":"8","issue":"6","source":"PLoS Journals","abstract":"Journal policy on research data and code availability is an important part of the ongoing shift toward publishing reproducible computational science. This article extends the literature by studying journal data sharing policies by year (for both 2011 and 2012) for a referent set of 170 journals. We make a further contribution by evaluating code sharing policies, supplemental materials policies, and open access status for these 170 journals for each of 2011 and 2012. We build a predictive model of open data and code policy adoption as a function of impact factor and publisher and find higher impact journals more likely to have open data and code policies and scientific societies more likely to have open data and code policies than commercial publishers. We also find open data policies tend to lead open code policies, and we find no relationship between open data and code policies and either supplemental material policies or open access journal status. Of the journals in this study, 38% had a data policy, 22% had a code policy, and 66% had a supplemental materials policy as of June 2012. This reflects a striking one year increase of 16% in the number of data policies, a 30% increase in code policies, and a 7% increase in the number of supplemental materials policies. We introduce a new dataset to the community that categorizes data and code sharing, supplemental materials, and open access policies in 2011 and 2012 for these 170 journals.","DOI":"10.1371/journal.pone.0067111","shortTitle":"Toward Reproducible Computational Research","journalAbbreviation":"PLoS ONE","author":[{"family":"Stodden","given":"Victoria"},{"family":"Guo","given":"Peixuan"},{"family":"Ma","given":"Zhaokun"}],"issued":{"date-parts":[["2013",6,21]]},"accessed":{"date-parts":[["2014",8,6]]}},"prefix":"e.g., "}],"schema":"https://github.com/citation-style-language/schema/raw/master/csl-citation.json"} </w:instrText>
+      </w:r>
+      <w:r>
+        <w:fldChar w:fldCharType="separate"/>
+      </w:r>
+      <w:r>
+        <w:rPr>
+          <w:noProof/>
+        </w:rPr>
+        <w:t>(e.g., Stodden, Guo, &amp; Ma, 2013)</w:t>
+      </w:r>
+      <w:r>
+        <w:fldChar w:fldCharType="end"/>
+      </w:r>
+      <w:ins w:id="92" w:author="James Howison" w:date="2015-01-07T08:38:00Z">
+        <w:r>
+          <w:t xml:space="preserve"> and journal impact factor seemed an appropriate proxy for overall influence</w:t>
         </w:r>
       </w:ins>
-      <w:del w:id="91" w:author="James Howison" w:date="2015-01-07T08:31:00Z">
-        <w:r>
-          <w:delText>quality</w:delText>
+      <w:ins w:id="93" w:author="James Howison" w:date="2015-01-07T08:39:00Z">
+        <w:r>
+          <w:t xml:space="preserve"> or breadth of readership</w:t>
+        </w:r>
+      </w:ins>
+      <w:ins w:id="94" w:author="James Howison" w:date="2015-01-07T08:38:00Z">
+        <w:r>
+          <w:t xml:space="preserve">. </w:t>
+        </w:r>
+      </w:ins>
+      <w:ins w:id="95" w:author="James Howison" w:date="2015-01-07T08:39:00Z">
+        <w:r>
+          <w:t>While there are many criticisms of journal impact factor, particularly for assessing influence of specific articles or authors, the journal unit of analysis is well suited for our study</w:t>
+        </w:r>
+      </w:ins>
+      <w:ins w:id="96" w:author="James Howison" w:date="2015-01-07T08:38:00Z">
+        <w:r>
+          <w:t xml:space="preserve"> since the policies of journals seem likely to </w:t>
+        </w:r>
+      </w:ins>
+      <w:ins w:id="97" w:author="James Howison" w:date="2015-01-07T08:50:00Z">
+        <w:r>
+          <w:t>affect</w:t>
+        </w:r>
+      </w:ins>
+      <w:ins w:id="98" w:author="James Howison" w:date="2015-01-07T08:38:00Z">
+        <w:r>
+          <w:t xml:space="preserve"> the form of articles</w:t>
+        </w:r>
+      </w:ins>
+      <w:ins w:id="99" w:author="James Howison" w:date="2015-01-07T08:41:00Z">
+        <w:r>
+          <w:t>.</w:t>
+        </w:r>
+      </w:ins>
+      <w:del w:id="100" w:author="James Howison" w:date="2015-01-07T08:38:00Z">
+        <w:r>
+          <w:delText>.</w:delText>
         </w:r>
       </w:del>
       <w:r>
-        <w:t xml:space="preserve"> </w:t>
-      </w:r>
-      <w:del w:id="92" w:author="James Howison" w:date="2015-01-07T08:31:00Z">
-        <w:r>
-          <w:delText xml:space="preserve">journals </w:delText>
+        <w:t xml:space="preserve"> Thus, in order to weight the sample towards </w:t>
+      </w:r>
+      <w:del w:id="101" w:author="James Howison" w:date="2015-01-07T08:41:00Z">
+        <w:r>
+          <w:delText>higher quality</w:delText>
         </w:r>
       </w:del>
-      <w:r>
-        <w:fldChar w:fldCharType="begin"/>
-      </w:r>
-      <w:r>
-        <w:instrText xml:space="preserve"> ADDIN ZOTERO_ITEM CSL_CITATION {"citationID":"xBAbztJy","properties":{"formattedCitation":"(e.g., Stodden, Guo, &amp; Ma, 2013)","plainCitation":"(e.g., Stodden, Guo, &amp; Ma, 2013)"},"citationItems":[{"id":3312,"uris":["http://zotero.org/users/59249/items/2R978SKG"],"uri":["http://zotero.org/users/59249/items/2R978SKG"],"itemData":{"id":3312,"type":"article-journal","title":"Toward Reproducible Computational Research: An Empirical Analysis of Data and Code Policy Adoption by Journals","container-title":"PLoS ONE","page":"e67111","volume":"8","issue":"6","source":"PLoS Journals","abstract":"Journal policy on research data and code availability is an important part of the ongoing shift toward publishing reproducible computational science. This article extends the literature by studying journal data sharing policies by year (for both 2011 and 2012) for a referent set of 170 journals. We make a further contribution by evaluating code sharing policies, supplemental materials policies, and open access status for these 170 journals for each of 2011 and 2012. We build a predictive model of open data and code policy adoption as a function of impact factor and publisher and find higher impact journals more likely to have open data and code policies and scientific societies more likely to have open data and code policies than commercial publishers. We also find open data policies tend to lead open code policies, and we find no relationship between open data and code policies and either supplemental material policies or open access journal status. Of the journals in this study, 38% had a data policy, 22% had a code policy, and 66% had a supplemental materials policy as of June 2012. This reflects a striking one year increase of 16% in the number of data policies, a 30% increase in code policies, and a 7% increase in the number of supplemental materials policies. We introduce a new dataset to the community that categorizes data and code sharing, supplemental materials, and open access policies in 2011 and 2012 for these 170 journals.","DOI":"10.1371/journal.pone.0067111","shortTitle":"Toward Reproducible Computational Research","journalAbbreviation":"PLoS ONE","author":[{"family":"Stodden","given":"Victoria"},{"family":"Guo","given":"Peixuan"},{"family":"Ma","given":"Zhaokun"}],"issued":{"date-parts":[["2013",6,21]]},"accessed":{"date-parts":[["2014",8,6]]}},"prefix":"e.g., "}],"schema":"https://github.com/citation-style-language/schema/raw/master/csl-citation.json"} </w:instrText>
-      </w:r>
-      <w:r>
-        <w:fldChar w:fldCharType="separate"/>
-      </w:r>
-      <w:r>
-        <w:rPr>
-          <w:noProof/>
-        </w:rPr>
-        <w:t>(e.g., Stodden, Guo, &amp; Ma, 2013)</w:t>
-      </w:r>
-      <w:r>
-        <w:fldChar w:fldCharType="end"/>
-      </w:r>
-      <w:ins w:id="93" w:author="James Howison" w:date="2015-01-07T08:38:00Z">
-        <w:r>
-          <w:t xml:space="preserve"> and journal impact factor seemed an appropriate proxy for overall influence</w:t>
+      <w:ins w:id="102" w:author="James Howison" w:date="2015-01-07T08:41:00Z">
+        <w:r>
+          <w:t>more widely read</w:t>
         </w:r>
       </w:ins>
-      <w:ins w:id="94" w:author="James Howison" w:date="2015-01-07T08:39:00Z">
-        <w:r>
-          <w:t xml:space="preserve"> or breadth of readership</w:t>
+      <w:r>
+        <w:t xml:space="preserve"> journals</w:t>
+      </w:r>
+      <w:ins w:id="103" w:author="James Howison" w:date="2015-01-07T08:41:00Z">
+        <w:r>
+          <w:t xml:space="preserve"> </w:t>
         </w:r>
       </w:ins>
-      <w:ins w:id="95" w:author="James Howison" w:date="2015-01-07T08:38:00Z">
-        <w:r>
-          <w:t xml:space="preserve">. </w:t>
-        </w:r>
-      </w:ins>
-      <w:ins w:id="96" w:author="James Howison" w:date="2015-01-07T08:39:00Z">
-        <w:r>
-          <w:t>While there are many criticisms of journal impact factor, particularly for assessing influence of specific articles or authors, the journal unit of analysis is well suited for our study</w:t>
-        </w:r>
-      </w:ins>
-      <w:ins w:id="97" w:author="James Howison" w:date="2015-01-07T08:38:00Z">
-        <w:r>
-          <w:t xml:space="preserve"> since the policies of journals seem likely to </w:t>
-        </w:r>
-      </w:ins>
-      <w:ins w:id="98" w:author="James Howison" w:date="2015-01-07T08:50:00Z">
-        <w:r>
-          <w:t>affect</w:t>
-        </w:r>
-      </w:ins>
-      <w:ins w:id="99" w:author="James Howison" w:date="2015-01-07T08:38:00Z">
-        <w:r>
-          <w:t xml:space="preserve"> the form of articles</w:t>
-        </w:r>
-      </w:ins>
-      <w:ins w:id="100" w:author="James Howison" w:date="2015-01-07T08:41:00Z">
-        <w:r>
-          <w:t>.</w:t>
-        </w:r>
-      </w:ins>
-      <w:del w:id="101" w:author="James Howison" w:date="2015-01-07T08:38:00Z">
-        <w:r>
-          <w:delText>.</w:delText>
-        </w:r>
-      </w:del>
-      <w:r>
-        <w:t xml:space="preserve"> Thus, in order to weight the sample towards </w:t>
-      </w:r>
-      <w:del w:id="102" w:author="James Howison" w:date="2015-01-07T08:41:00Z">
-        <w:r>
-          <w:delText>higher quality</w:delText>
-        </w:r>
-      </w:del>
-      <w:ins w:id="103" w:author="James Howison" w:date="2015-01-07T08:41:00Z">
-        <w:r>
-          <w:t>more widely read</w:t>
-        </w:r>
-      </w:ins>
-      <w:r>
-        <w:t xml:space="preserve"> journals</w:t>
-      </w:r>
-      <w:ins w:id="104" w:author="James Howison" w:date="2015-01-07T08:41:00Z">
-        <w:r>
-          <w:t xml:space="preserve"> </w:t>
-        </w:r>
-      </w:ins>
-      <w:del w:id="105" w:author="James Howison" w:date="2015-01-07T08:41:00Z">
+      <w:del w:id="104" w:author="James Howison" w:date="2015-01-07T08:41:00Z">
         <w:r>
           <w:delText xml:space="preserve">, and to enable us to assess differences in practices related to journal quality, </w:delText>
         </w:r>
@@ -2671,7 +2666,7 @@
         <w:pStyle w:val="Caption"/>
         <w:keepNext/>
       </w:pPr>
-      <w:bookmarkStart w:id="106" w:name="_Ref268960631"/>
+      <w:bookmarkStart w:id="105" w:name="_Ref268960631"/>
       <w:r>
         <w:t xml:space="preserve">Table </w:t>
       </w:r>
@@ -2683,7 +2678,7 @@
           <w:t>1</w:t>
         </w:r>
       </w:fldSimple>
-      <w:bookmarkEnd w:id="106"/>
+      <w:bookmarkEnd w:id="105"/>
       <w:r>
         <w:t>: Summary of sample and sample frame</w:t>
       </w:r>
@@ -3107,7 +3102,7 @@
       <w:r>
         <w:t xml:space="preserve"> shows a distribution of articles from well-known journals in the top strata by impact factor</w:t>
       </w:r>
-      <w:ins w:id="107" w:author="James Howison" w:date="2015-01-07T08:42:00Z">
+      <w:ins w:id="106" w:author="James Howison" w:date="2015-01-07T08:42:00Z">
         <w:r>
           <w:t xml:space="preserve"> (we did not intend to only choose articles from 5 of the top 10, that was simply a result of the method of randomization)</w:t>
         </w:r>
@@ -3127,7 +3122,7 @@
         <w:pStyle w:val="Caption"/>
         <w:keepNext/>
       </w:pPr>
-      <w:bookmarkStart w:id="108" w:name="_Ref268960704"/>
+      <w:bookmarkStart w:id="107" w:name="_Ref268960704"/>
       <w:r>
         <w:t xml:space="preserve">Table </w:t>
       </w:r>
@@ -3139,16 +3134,16 @@
           <w:t>2</w:t>
         </w:r>
       </w:fldSimple>
-      <w:bookmarkEnd w:id="108"/>
+      <w:bookmarkEnd w:id="107"/>
       <w:r>
         <w:t xml:space="preserve">: Numbers of articles included from </w:t>
       </w:r>
-      <w:del w:id="109" w:author="James Howison" w:date="2015-01-07T08:42:00Z">
+      <w:del w:id="108" w:author="James Howison" w:date="2015-01-07T08:42:00Z">
         <w:r>
           <w:delText>Tier</w:delText>
         </w:r>
       </w:del>
-      <w:ins w:id="110" w:author="James Howison" w:date="2015-01-07T08:42:00Z">
+      <w:ins w:id="109" w:author="James Howison" w:date="2015-01-07T08:42:00Z">
         <w:r>
           <w:t>Strata</w:t>
         </w:r>
@@ -3450,9 +3445,9 @@
     <w:p>
       <w:pPr>
         <w:rPr>
-          <w:ins w:id="111" w:author="James Howison" w:date="2015-01-07T08:52:00Z"/>
-        </w:rPr>
-        <w:pPrChange w:id="112" w:author="James Howison" w:date="2015-01-07T08:52:00Z">
+          <w:ins w:id="110" w:author="James Howison" w:date="2015-01-07T08:52:00Z"/>
+        </w:rPr>
+        <w:pPrChange w:id="111" w:author="James Howison" w:date="2015-01-07T08:52:00Z">
           <w:pPr>
             <w:pStyle w:val="Heading2"/>
             <w:widowControl w:val="0"/>
@@ -3460,15 +3455,15 @@
           </w:pPr>
         </w:pPrChange>
       </w:pPr>
-      <w:bookmarkStart w:id="113" w:name="h.mhbalo8awr3v" w:colFirst="0" w:colLast="0"/>
-      <w:bookmarkEnd w:id="113"/>
-    </w:p>
-    <w:p>
-      <w:pPr>
-        <w:rPr>
-          <w:ins w:id="114" w:author="James Howison" w:date="2015-01-07T18:17:00Z"/>
-        </w:rPr>
-        <w:pPrChange w:id="115" w:author="James Howison" w:date="2015-01-07T08:52:00Z">
+      <w:bookmarkStart w:id="112" w:name="h.mhbalo8awr3v" w:colFirst="0" w:colLast="0"/>
+      <w:bookmarkEnd w:id="112"/>
+    </w:p>
+    <w:p>
+      <w:pPr>
+        <w:rPr>
+          <w:ins w:id="113" w:author="James Howison" w:date="2015-01-07T18:17:00Z"/>
+        </w:rPr>
+        <w:pPrChange w:id="114" w:author="James Howison" w:date="2015-01-07T08:52:00Z">
           <w:pPr>
             <w:pStyle w:val="Heading2"/>
             <w:widowControl w:val="0"/>
@@ -3476,107 +3471,107 @@
           </w:pPr>
         </w:pPrChange>
       </w:pPr>
-      <w:ins w:id="116" w:author="James Howison" w:date="2015-01-07T18:12:00Z">
+      <w:ins w:id="115" w:author="James Howison" w:date="2015-01-07T18:12:00Z">
         <w:r>
           <w:t xml:space="preserve">Our random selection of articles enables us to use our sample to make estimates about </w:t>
         </w:r>
       </w:ins>
-      <w:ins w:id="117" w:author="James Howison" w:date="2015-01-07T18:13:00Z">
+      <w:ins w:id="116" w:author="James Howison" w:date="2015-01-07T18:13:00Z">
         <w:r>
           <w:t xml:space="preserve">software </w:t>
         </w:r>
       </w:ins>
-      <w:ins w:id="118" w:author="James Howison" w:date="2015-01-09T09:32:00Z">
+      <w:ins w:id="117" w:author="James Howison" w:date="2015-01-09T09:32:00Z">
         <w:r>
           <w:t xml:space="preserve">mentions </w:t>
         </w:r>
       </w:ins>
-      <w:ins w:id="119" w:author="James Howison" w:date="2015-01-07T18:13:00Z">
+      <w:ins w:id="118" w:author="James Howison" w:date="2015-01-07T18:13:00Z">
         <w:r>
           <w:t xml:space="preserve">in </w:t>
         </w:r>
       </w:ins>
-      <w:ins w:id="120" w:author="James Howison" w:date="2015-01-07T18:12:00Z">
+      <w:ins w:id="119" w:author="James Howison" w:date="2015-01-07T18:12:00Z">
         <w:r>
           <w:t>the overall biology literature</w:t>
         </w:r>
       </w:ins>
-      <w:ins w:id="121" w:author="James Howison" w:date="2015-01-07T18:14:00Z">
+      <w:ins w:id="120" w:author="James Howison" w:date="2015-01-07T18:14:00Z">
         <w:r>
           <w:t xml:space="preserve">, because </w:t>
         </w:r>
       </w:ins>
-      <w:ins w:id="122" w:author="James Howison" w:date="2015-01-07T18:15:00Z">
+      <w:ins w:id="121" w:author="James Howison" w:date="2015-01-07T18:15:00Z">
         <w:r>
           <w:t xml:space="preserve">undertaking random sampling means </w:t>
         </w:r>
       </w:ins>
-      <w:ins w:id="123" w:author="James Howison" w:date="2015-01-07T18:14:00Z">
+      <w:ins w:id="122" w:author="James Howison" w:date="2015-01-07T18:14:00Z">
         <w:r>
           <w:t xml:space="preserve">it is reasonable to believe that </w:t>
         </w:r>
       </w:ins>
-      <w:ins w:id="124" w:author="James Howison" w:date="2015-01-07T18:25:00Z">
+      <w:ins w:id="123" w:author="James Howison" w:date="2015-01-07T18:25:00Z">
         <w:r>
           <w:t xml:space="preserve">sampling </w:t>
         </w:r>
       </w:ins>
-      <w:ins w:id="125" w:author="James Howison" w:date="2015-01-07T18:14:00Z">
+      <w:ins w:id="124" w:author="James Howison" w:date="2015-01-07T18:14:00Z">
         <w:r>
           <w:t>errors</w:t>
         </w:r>
       </w:ins>
-      <w:ins w:id="126" w:author="James Howison" w:date="2015-01-07T18:15:00Z">
+      <w:ins w:id="125" w:author="James Howison" w:date="2015-01-07T18:15:00Z">
         <w:r>
           <w:t xml:space="preserve"> resulting from our specific sample are normally distributed</w:t>
         </w:r>
       </w:ins>
-      <w:ins w:id="127" w:author="James Howison" w:date="2015-01-07T18:14:00Z">
+      <w:ins w:id="126" w:author="James Howison" w:date="2015-01-07T18:14:00Z">
         <w:r>
           <w:t xml:space="preserve">. </w:t>
         </w:r>
       </w:ins>
-      <w:ins w:id="128" w:author="James Howison" w:date="2015-01-07T18:15:00Z">
+      <w:ins w:id="127" w:author="James Howison" w:date="2015-01-07T18:15:00Z">
         <w:r>
           <w:t xml:space="preserve">Accordingly we are able to present </w:t>
         </w:r>
       </w:ins>
-      <w:ins w:id="129" w:author="James Howison" w:date="2015-01-07T18:14:00Z">
+      <w:ins w:id="128" w:author="James Howison" w:date="2015-01-07T18:14:00Z">
         <w:r>
           <w:t>95% confidence intervals</w:t>
         </w:r>
       </w:ins>
-      <w:ins w:id="130" w:author="James Howison" w:date="2015-01-07T18:28:00Z">
+      <w:ins w:id="129" w:author="James Howison" w:date="2015-01-07T18:28:00Z">
         <w:r>
           <w:t>,</w:t>
         </w:r>
       </w:ins>
-      <w:ins w:id="131" w:author="James Howison" w:date="2015-01-07T18:15:00Z">
+      <w:ins w:id="130" w:author="James Howison" w:date="2015-01-07T18:15:00Z">
         <w:r>
           <w:t xml:space="preserve"> </w:t>
         </w:r>
       </w:ins>
-      <w:ins w:id="132" w:author="James Howison" w:date="2015-01-07T18:25:00Z">
+      <w:ins w:id="131" w:author="James Howison" w:date="2015-01-07T18:25:00Z">
         <w:r>
           <w:t xml:space="preserve">for the population </w:t>
         </w:r>
       </w:ins>
-      <w:ins w:id="133" w:author="James Howison" w:date="2015-01-07T18:15:00Z">
+      <w:ins w:id="132" w:author="James Howison" w:date="2015-01-07T18:15:00Z">
         <w:r>
           <w:t xml:space="preserve">around the characteristics of the sample we report, providing upper and lower bounds </w:t>
         </w:r>
       </w:ins>
-      <w:ins w:id="134" w:author="James Howison" w:date="2015-01-07T18:16:00Z">
+      <w:ins w:id="133" w:author="James Howison" w:date="2015-01-07T18:16:00Z">
         <w:r>
           <w:t xml:space="preserve">for </w:t>
         </w:r>
       </w:ins>
-      <w:ins w:id="135" w:author="James Howison" w:date="2015-01-07T18:26:00Z">
+      <w:ins w:id="134" w:author="James Howison" w:date="2015-01-07T18:26:00Z">
         <w:r>
           <w:t xml:space="preserve">the results we report in </w:t>
         </w:r>
       </w:ins>
-      <w:ins w:id="136" w:author="James Howison" w:date="2015-01-07T18:16:00Z">
+      <w:ins w:id="135" w:author="James Howison" w:date="2015-01-07T18:16:00Z">
         <w:r>
           <w:t xml:space="preserve">the </w:t>
         </w:r>
@@ -3584,7 +3579,7 @@
           <w:t>population of biology articles.</w:t>
         </w:r>
       </w:ins>
-      <w:ins w:id="137" w:author="James Howison" w:date="2015-01-07T18:44:00Z">
+      <w:ins w:id="136" w:author="James Howison" w:date="2015-01-07T18:44:00Z">
         <w:r>
           <w:t xml:space="preserve"> We conducted the statistics with the R functions </w:t>
         </w:r>
@@ -3608,72 +3603,83 @@
           <w:t xml:space="preserve"> </w:t>
         </w:r>
       </w:ins>
-      <w:ins w:id="138" w:author="James Howison" w:date="2015-01-08T14:38:00Z">
+      <w:ins w:id="137" w:author="James Howison" w:date="2015-01-08T14:38:00Z">
         <w:r>
           <w:fldChar w:fldCharType="begin"/>
         </w:r>
       </w:ins>
+      <w:ins w:id="138" w:author="James Howison" w:date="2015-01-08T14:39:00Z">
+        <w:r>
+          <w:instrText xml:space="preserve"> ADDIN ZOTERO_ITEM CSL_CITATION {"citationID":"2p2p5cds76","properties":{"formattedCitation":"(Hope, 1968; Newcombe, 1998)","plainCitation":"(Hope, 1968; Newcombe, 1998)"},"citationItems":[{"id":3536,"uris":["http://zotero.org/users/59249/items/E3HR4S6R"],"uri":["http://zotero.org/users/59249/items/E3HR4S6R"],"itemData":{"id":3536,"type":"article-journal","title":"A simplified Monte Carlo significance test procedure","container-title":"Journal of the Royal Statistical Society. Series B (Methodological)","page":"582–598","author":[{"family":"Hope","given":"Adery CA"}],"issued":{"date-parts":[["1968"]]}}},{"id":3524,"uris":["http://zotero.org/users/59249/items/4RSCDZAT"],"uri":["http://zotero.org/users/59249/items/4RSCDZAT"],"itemData":{"id":3524,"type":"article-journal","title":"Interval estimation for the difference between independent proportions: comparison of eleven methods","container-title":"Statistics in medicine","page":"873–890","volume":"17","issue":"8","author":[{"family":"Newcombe","given":"Robert G"}],"issued":{"date-parts":[["1998"]]}}}],"schema":"https://github.com/citation-style-language/schema/raw/master/csl-citation.json"} </w:instrText>
+        </w:r>
+      </w:ins>
+      <w:r>
+        <w:fldChar w:fldCharType="separate"/>
+      </w:r>
       <w:ins w:id="139" w:author="James Howison" w:date="2015-01-08T14:39:00Z">
         <w:r>
-          <w:instrText xml:space="preserve"> ADDIN ZOTERO_ITEM CSL_CITATION {"citationID":"2p2p5cds76","properties":{"formattedCitation":"(Hope, 1968; Newcombe, 1998)","plainCitation":"(Hope, 1968; Newcombe, 1998)"},"citationItems":[{"id":3536,"uris":["http://zotero.org/users/59249/items/E3HR4S6R"],"uri":["http://zotero.org/users/59249/items/E3HR4S6R"],"itemData":{"id":3536,"type":"article-journal","title":"A simplified Monte Carlo significance test procedure","container-title":"Journal of the Royal Statistical Society. Series B (Methodological)","page":"582–598","author":[{"family":"Hope","given":"Adery CA"}],"issued":{"date-parts":[["1968"]]}}},{"id":3524,"uris":["http://zotero.org/users/59249/items/4RSCDZAT"],"uri":["http://zotero.org/users/59249/items/4RSCDZAT"],"itemData":{"id":3524,"type":"article-journal","title":"Interval estimation for the difference between independent proportions: comparison of eleven methods","container-title":"Statistics in medicine","page":"873–890","volume":"17","issue":"8","author":[{"family":"Newcombe","given":"Robert G"}],"issued":{"date-parts":[["1998"]]}}}],"schema":"https://github.com/citation-style-language/schema/raw/master/csl-citation.json"} </w:instrText>
+          <w:rPr>
+            <w:noProof/>
+          </w:rPr>
+          <w:t>(</w:t>
         </w:r>
       </w:ins>
-      <w:r>
-        <w:fldChar w:fldCharType="separate"/>
-      </w:r>
-      <w:ins w:id="140" w:author="James Howison" w:date="2015-01-08T14:39:00Z">
+      <w:ins w:id="140" w:author="James Howison" w:date="2015-01-09T09:32:00Z">
         <w:r>
           <w:rPr>
             <w:noProof/>
           </w:rPr>
-          <w:t>(</w:t>
+          <w:t xml:space="preserve">based on </w:t>
         </w:r>
       </w:ins>
-      <w:ins w:id="141" w:author="James Howison" w:date="2015-01-09T09:32:00Z">
+      <w:ins w:id="141" w:author="James Howison" w:date="2015-01-08T14:39:00Z">
         <w:r>
           <w:rPr>
             <w:noProof/>
           </w:rPr>
-          <w:t xml:space="preserve">based on </w:t>
+          <w:t>Hope, 1968; Newcombe, 1998)</w:t>
         </w:r>
       </w:ins>
-      <w:ins w:id="142" w:author="James Howison" w:date="2015-01-08T14:39:00Z">
-        <w:r>
-          <w:rPr>
-            <w:noProof/>
-          </w:rPr>
-          <w:t>Hope, 1968; Newcombe, 1998)</w:t>
+      <w:ins w:id="142" w:author="James Howison" w:date="2015-01-08T14:38:00Z">
+        <w:r>
+          <w:fldChar w:fldCharType="end"/>
         </w:r>
       </w:ins>
-      <w:ins w:id="143" w:author="James Howison" w:date="2015-01-08T14:38:00Z">
-        <w:r>
-          <w:fldChar w:fldCharType="end"/>
+      <w:ins w:id="143" w:author="James Howison" w:date="2015-01-08T14:39:00Z">
+        <w:r>
+          <w:t>.</w:t>
         </w:r>
       </w:ins>
-      <w:ins w:id="144" w:author="James Howison" w:date="2015-01-08T14:39:00Z">
-        <w:r>
-          <w:t>.</w:t>
+      <w:ins w:id="144" w:author="James Howison" w:date="2015-01-07T18:48:00Z">
+        <w:r>
+          <w:t xml:space="preserve"> F</w:t>
+        </w:r>
+        <w:r>
+          <w:t>ull analysis scripts available</w:t>
         </w:r>
       </w:ins>
-      <w:ins w:id="145" w:author="James Howison" w:date="2015-01-07T18:48:00Z">
-        <w:r>
-          <w:t xml:space="preserve"> F</w:t>
-        </w:r>
-        <w:r>
-          <w:t>ull analysis scripts available</w:t>
+      <w:ins w:id="145" w:author="James Howison" w:date="2015-01-07T18:49:00Z">
+        <w:r>
+          <w:t xml:space="preserve"> at &lt;anonymized&gt;.</w:t>
         </w:r>
       </w:ins>
-      <w:ins w:id="146" w:author="James Howison" w:date="2015-01-07T18:49:00Z">
-        <w:r>
-          <w:t xml:space="preserve"> at &lt;anonymized&gt;.</w:t>
-        </w:r>
-      </w:ins>
-    </w:p>
-    <w:p>
-      <w:pPr>
-        <w:rPr>
-          <w:ins w:id="147" w:author="James Howison" w:date="2015-01-07T18:17:00Z"/>
-        </w:rPr>
+    </w:p>
+    <w:p>
+      <w:pPr>
+        <w:rPr>
+          <w:ins w:id="146" w:author="James Howison" w:date="2015-01-07T18:17:00Z"/>
+        </w:rPr>
+        <w:pPrChange w:id="147" w:author="James Howison" w:date="2015-01-07T08:52:00Z">
+          <w:pPr>
+            <w:pStyle w:val="Heading2"/>
+            <w:widowControl w:val="0"/>
+            <w:contextualSpacing w:val="0"/>
+          </w:pPr>
+        </w:pPrChange>
+      </w:pPr>
+    </w:p>
+    <w:p>
+      <w:pPr>
         <w:pPrChange w:id="148" w:author="James Howison" w:date="2015-01-07T08:52:00Z">
           <w:pPr>
             <w:pStyle w:val="Heading2"/>
@@ -3682,48 +3688,37 @@
           </w:pPr>
         </w:pPrChange>
       </w:pPr>
-    </w:p>
-    <w:p>
-      <w:pPr>
-        <w:pPrChange w:id="149" w:author="James Howison" w:date="2015-01-07T08:52:00Z">
-          <w:pPr>
-            <w:pStyle w:val="Heading2"/>
-            <w:widowControl w:val="0"/>
-            <w:contextualSpacing w:val="0"/>
-          </w:pPr>
-        </w:pPrChange>
-      </w:pPr>
-      <w:ins w:id="150" w:author="James Howison" w:date="2015-01-07T18:15:00Z">
+      <w:ins w:id="149" w:author="James Howison" w:date="2015-01-07T18:15:00Z">
         <w:r>
           <w:t>I</w:t>
         </w:r>
       </w:ins>
-      <w:ins w:id="151" w:author="James Howison" w:date="2015-01-07T08:52:00Z">
+      <w:ins w:id="150" w:author="James Howison" w:date="2015-01-07T08:52:00Z">
         <w:r>
           <w:t>n the analysis below we present results both in aggregate and broken out by journal impact factor strata.</w:t>
         </w:r>
       </w:ins>
-      <w:ins w:id="152" w:author="James Howison" w:date="2015-01-07T18:17:00Z">
+      <w:ins w:id="151" w:author="James Howison" w:date="2015-01-07T18:17:00Z">
         <w:r>
           <w:t xml:space="preserve"> </w:t>
         </w:r>
       </w:ins>
-      <w:ins w:id="153" w:author="James Howison" w:date="2015-01-07T18:18:00Z">
+      <w:ins w:id="152" w:author="James Howison" w:date="2015-01-07T18:18:00Z">
         <w:r>
           <w:t xml:space="preserve">We </w:t>
         </w:r>
       </w:ins>
-      <w:ins w:id="154" w:author="James Howison" w:date="2015-01-07T18:24:00Z">
+      <w:ins w:id="153" w:author="James Howison" w:date="2015-01-07T18:24:00Z">
         <w:r>
           <w:t xml:space="preserve">break the results out by strata </w:t>
         </w:r>
       </w:ins>
-      <w:ins w:id="155" w:author="James Howison" w:date="2015-01-07T18:18:00Z">
+      <w:ins w:id="154" w:author="James Howison" w:date="2015-01-07T18:18:00Z">
         <w:r>
           <w:t xml:space="preserve">to </w:t>
         </w:r>
       </w:ins>
-      <w:ins w:id="156" w:author="James Howison" w:date="2015-01-07T18:19:00Z">
+      <w:ins w:id="155" w:author="James Howison" w:date="2015-01-07T18:19:00Z">
         <w:r>
           <w:t xml:space="preserve">help the reader assess the success of our </w:t>
         </w:r>
@@ -3732,52 +3727,52 @@
           <w:t xml:space="preserve">effort to achieve a balanced sample, rather than to compare </w:t>
         </w:r>
       </w:ins>
-      <w:ins w:id="157" w:author="James Howison" w:date="2015-01-07T18:49:00Z">
+      <w:ins w:id="156" w:author="James Howison" w:date="2015-01-07T18:49:00Z">
         <w:r>
           <w:t xml:space="preserve">statistically </w:t>
         </w:r>
       </w:ins>
-      <w:ins w:id="158" w:author="James Howison" w:date="2015-01-07T18:19:00Z">
+      <w:ins w:id="157" w:author="James Howison" w:date="2015-01-07T18:19:00Z">
         <w:r>
           <w:t>across strata.</w:t>
         </w:r>
       </w:ins>
-      <w:ins w:id="159" w:author="James Howison" w:date="2015-01-07T18:20:00Z">
+      <w:ins w:id="158" w:author="James Howison" w:date="2015-01-07T18:20:00Z">
         <w:r>
           <w:t xml:space="preserve"> In many cases our statistical analysis show no </w:t>
         </w:r>
       </w:ins>
-      <w:ins w:id="160" w:author="James Howison" w:date="2015-01-07T18:26:00Z">
+      <w:ins w:id="159" w:author="James Howison" w:date="2015-01-07T18:26:00Z">
         <w:r>
           <w:t xml:space="preserve">statistically significant </w:t>
         </w:r>
       </w:ins>
-      <w:ins w:id="161" w:author="James Howison" w:date="2015-01-07T18:20:00Z">
+      <w:ins w:id="160" w:author="James Howison" w:date="2015-01-07T18:20:00Z">
         <w:r>
           <w:t xml:space="preserve">differences between strata, but we do not rely on </w:t>
         </w:r>
       </w:ins>
-      <w:ins w:id="162" w:author="James Howison" w:date="2015-01-07T18:24:00Z">
+      <w:ins w:id="161" w:author="James Howison" w:date="2015-01-07T18:24:00Z">
         <w:r>
           <w:t>those results</w:t>
         </w:r>
       </w:ins>
-      <w:ins w:id="163" w:author="James Howison" w:date="2015-01-07T18:20:00Z">
+      <w:ins w:id="162" w:author="James Howison" w:date="2015-01-07T18:20:00Z">
         <w:r>
           <w:t xml:space="preserve"> for our conclusions</w:t>
         </w:r>
       </w:ins>
-      <w:ins w:id="164" w:author="James Howison" w:date="2015-01-07T18:23:00Z">
+      <w:ins w:id="163" w:author="James Howison" w:date="2015-01-07T18:23:00Z">
         <w:r>
           <w:t>.</w:t>
         </w:r>
       </w:ins>
-      <w:ins w:id="165" w:author="James Howison" w:date="2015-01-07T18:21:00Z">
+      <w:ins w:id="164" w:author="James Howison" w:date="2015-01-07T18:21:00Z">
         <w:r>
           <w:t xml:space="preserve"> Indeed the contribution of this paper is towards</w:t>
         </w:r>
       </w:ins>
-      <w:ins w:id="166" w:author="James Howison" w:date="2015-01-07T08:52:00Z">
+      <w:ins w:id="165" w:author="James Howison" w:date="2015-01-07T08:52:00Z">
         <w:r>
           <w:t xml:space="preserve"> informing policy-making and prompting the emergence of a</w:t>
         </w:r>
@@ -3785,12 +3780,12 @@
           <w:t xml:space="preserve"> design literature for software </w:t>
         </w:r>
       </w:ins>
-      <w:ins w:id="167" w:author="James Howison" w:date="2015-01-08T12:59:00Z">
+      <w:ins w:id="166" w:author="James Howison" w:date="2015-01-08T12:59:00Z">
         <w:r>
           <w:t xml:space="preserve">mentions </w:t>
         </w:r>
       </w:ins>
-      <w:ins w:id="168" w:author="James Howison" w:date="2015-01-07T08:52:00Z">
+      <w:ins w:id="167" w:author="James Howison" w:date="2015-01-07T08:52:00Z">
         <w:r>
           <w:t>in scientific articles</w:t>
         </w:r>
@@ -3798,17 +3793,17 @@
           <w:t xml:space="preserve">; in that context it is unclear that any specific size of difference </w:t>
         </w:r>
       </w:ins>
-      <w:ins w:id="169" w:author="James Howison" w:date="2015-01-08T12:59:00Z">
+      <w:ins w:id="168" w:author="James Howison" w:date="2015-01-08T12:59:00Z">
         <w:r>
           <w:t xml:space="preserve">(effect size) </w:t>
         </w:r>
       </w:ins>
-      <w:ins w:id="170" w:author="James Howison" w:date="2015-01-07T08:52:00Z">
+      <w:ins w:id="169" w:author="James Howison" w:date="2015-01-07T08:52:00Z">
         <w:r>
           <w:t xml:space="preserve">between strata would matter and without that it is hard to estimate the statistical power needed for reliable between strata </w:t>
         </w:r>
       </w:ins>
-      <w:ins w:id="171" w:author="James Howison" w:date="2015-01-07T18:25:00Z">
+      <w:ins w:id="170" w:author="James Howison" w:date="2015-01-07T18:25:00Z">
         <w:r>
           <w:t>comparisons</w:t>
         </w:r>
@@ -3823,8 +3818,8 @@
         <w:widowControl w:val="0"/>
         <w:contextualSpacing w:val="0"/>
       </w:pPr>
-      <w:bookmarkStart w:id="172" w:name="h.eli2of3yqurm" w:colFirst="0" w:colLast="0"/>
-      <w:bookmarkEnd w:id="172"/>
+      <w:bookmarkStart w:id="171" w:name="h.eli2of3yqurm" w:colFirst="0" w:colLast="0"/>
+      <w:bookmarkEnd w:id="171"/>
       <w:r>
         <w:t>Coding scheme development</w:t>
       </w:r>
@@ -3850,8 +3845,8 @@
         <w:widowControl w:val="0"/>
         <w:contextualSpacing w:val="0"/>
       </w:pPr>
-      <w:bookmarkStart w:id="173" w:name="h.ryuklk5ayj9g" w:colFirst="0" w:colLast="0"/>
-      <w:bookmarkEnd w:id="173"/>
+      <w:bookmarkStart w:id="172" w:name="h.ryuklk5ayj9g" w:colFirst="0" w:colLast="0"/>
+      <w:bookmarkEnd w:id="172"/>
       <w:r>
         <w:t>Identifying software mentions</w:t>
       </w:r>
@@ -3864,17 +3859,17 @@
       <w:r>
         <w:t xml:space="preserve">In round one we analyzed the full text of the articles to identify mentions of software within an article. We were exhaustive in seeking locations of possible mentions, including not only the main text of the article, but also table and figure captions, reference list, and supplemental materials.  </w:t>
       </w:r>
-      <w:ins w:id="174" w:author="James Howison" w:date="2015-01-09T10:55:00Z">
+      <w:ins w:id="173" w:author="James Howison" w:date="2015-01-09T10:55:00Z">
         <w:r>
           <w:t xml:space="preserve">We considered coding for </w:t>
         </w:r>
       </w:ins>
-      <w:ins w:id="175" w:author="James Howison" w:date="2015-01-09T10:56:00Z">
+      <w:ins w:id="174" w:author="James Howison" w:date="2015-01-09T10:56:00Z">
         <w:r>
           <w:t xml:space="preserve">situations where it was apparent that software was used but not mentioned at all, such as when a paper presents statistics or figures but with no mention of the software almost definitely used to create them. </w:t>
         </w:r>
       </w:ins>
-      <w:ins w:id="176" w:author="James Howison" w:date="2015-01-09T10:57:00Z">
+      <w:ins w:id="175" w:author="James Howison" w:date="2015-01-09T10:57:00Z">
         <w:r>
           <w:t>Unfortunately, while this would be very interesting we concluded that this would be too speculative and difficult to achieve reliability in coding; accordingly we confined our coding to identifying explicit mentions of software.</w:t>
         </w:r>
@@ -3997,8 +3992,8 @@
         <w:widowControl w:val="0"/>
         <w:contextualSpacing w:val="0"/>
       </w:pPr>
-      <w:bookmarkStart w:id="177" w:name="h.qwsm8zlx9jbh" w:colFirst="0" w:colLast="0"/>
-      <w:bookmarkEnd w:id="177"/>
+      <w:bookmarkStart w:id="176" w:name="h.qwsm8zlx9jbh" w:colFirst="0" w:colLast="0"/>
+      <w:bookmarkEnd w:id="176"/>
       <w:r>
         <w:t>Software mention characteristics</w:t>
       </w:r>
@@ -4095,7 +4090,7 @@
         <w:keepNext/>
         <w:keepLines/>
       </w:pPr>
-      <w:bookmarkStart w:id="178" w:name="_Ref270144700"/>
+      <w:bookmarkStart w:id="177" w:name="_Ref270144700"/>
       <w:r>
         <w:t xml:space="preserve">Table </w:t>
       </w:r>
@@ -4107,7 +4102,7 @@
           <w:t>3</w:t>
         </w:r>
       </w:fldSimple>
-      <w:bookmarkEnd w:id="178"/>
+      <w:bookmarkEnd w:id="177"/>
       <w:r>
         <w:t>: Coding scheme for mentions of software</w:t>
       </w:r>
@@ -4916,7 +4911,7 @@
       <w:r>
         <w:fldChar w:fldCharType="separate"/>
       </w:r>
-      <w:ins w:id="179" w:author="James Howison" w:date="2015-01-08T14:39:00Z">
+      <w:ins w:id="178" w:author="James Howison" w:date="2015-01-08T14:39:00Z">
         <w:r>
           <w:rPr>
             <w:noProof/>
@@ -4924,7 +4919,7 @@
           <w:t>(van der Loo, 2014)</w:t>
         </w:r>
       </w:ins>
-      <w:del w:id="180" w:author="James Howison" w:date="2015-01-08T14:39:00Z">
+      <w:del w:id="179" w:author="James Howison" w:date="2015-01-08T14:39:00Z">
         <w:r>
           <w:rPr>
             <w:noProof/>
@@ -4971,7 +4966,7 @@
         <w:keepNext/>
         <w:keepLines/>
       </w:pPr>
-      <w:bookmarkStart w:id="181" w:name="_Ref270144845"/>
+      <w:bookmarkStart w:id="180" w:name="_Ref270144845"/>
       <w:r>
         <w:t xml:space="preserve">Table </w:t>
       </w:r>
@@ -4983,7 +4978,7 @@
           <w:t>4</w:t>
         </w:r>
       </w:fldSimple>
-      <w:bookmarkEnd w:id="181"/>
+      <w:bookmarkEnd w:id="180"/>
       <w:r>
         <w:t>: Additional codes for references in software mentions</w:t>
       </w:r>
@@ -5286,8 +5281,8 @@
         <w:widowControl w:val="0"/>
         <w:contextualSpacing w:val="0"/>
       </w:pPr>
-      <w:bookmarkStart w:id="182" w:name="h.8uj8tlyolska" w:colFirst="0" w:colLast="0"/>
-      <w:bookmarkEnd w:id="182"/>
+      <w:bookmarkStart w:id="181" w:name="h.8uj8tlyolska" w:colFirst="0" w:colLast="0"/>
+      <w:bookmarkEnd w:id="181"/>
       <w:r>
         <w:t>Functions of software mentions</w:t>
       </w:r>
@@ -5794,8 +5789,8 @@
         <w:widowControl w:val="0"/>
         <w:contextualSpacing w:val="0"/>
       </w:pPr>
-      <w:bookmarkStart w:id="183" w:name="h.cmthu8r3irbp" w:colFirst="0" w:colLast="0"/>
-      <w:bookmarkEnd w:id="183"/>
+      <w:bookmarkStart w:id="182" w:name="h.cmthu8r3irbp" w:colFirst="0" w:colLast="0"/>
+      <w:bookmarkEnd w:id="182"/>
       <w:r>
         <w:t xml:space="preserve">Examples of software mentions with codes </w:t>
       </w:r>
@@ -6369,8 +6364,8 @@
           <w:sz w:val="32"/>
         </w:rPr>
       </w:pPr>
-      <w:bookmarkStart w:id="184" w:name="h.it17l7i66c3a" w:colFirst="0" w:colLast="0"/>
-      <w:bookmarkEnd w:id="184"/>
+      <w:bookmarkStart w:id="183" w:name="h.it17l7i66c3a" w:colFirst="0" w:colLast="0"/>
+      <w:bookmarkEnd w:id="183"/>
       <w:r>
         <w:lastRenderedPageBreak/>
         <w:br w:type="page"/>
@@ -6390,8 +6385,8 @@
         <w:pStyle w:val="Heading2"/>
         <w:contextualSpacing w:val="0"/>
       </w:pPr>
-      <w:bookmarkStart w:id="185" w:name="h.g3u4dub7u3c6" w:colFirst="0" w:colLast="0"/>
-      <w:bookmarkEnd w:id="185"/>
+      <w:bookmarkStart w:id="184" w:name="h.g3u4dub7u3c6" w:colFirst="0" w:colLast="0"/>
+      <w:bookmarkEnd w:id="184"/>
       <w:r>
         <w:t>Overview</w:t>
       </w:r>
@@ -6627,7 +6622,7 @@
       <w:pPr>
         <w:pStyle w:val="Caption"/>
       </w:pPr>
-      <w:bookmarkStart w:id="186" w:name="_Ref269370410"/>
+      <w:bookmarkStart w:id="185" w:name="_Ref269370410"/>
       <w:r>
         <w:t xml:space="preserve">Figure </w:t>
       </w:r>
@@ -6639,7 +6634,7 @@
           <w:t>1</w:t>
         </w:r>
       </w:fldSimple>
-      <w:bookmarkEnd w:id="186"/>
+      <w:bookmarkEnd w:id="185"/>
       <w:r>
         <w:t>: Counts of mentions in articles, broken down by Impact Factor strata</w:t>
       </w:r>
@@ -6670,7 +6665,7 @@
         </w:rPr>
         <w:t xml:space="preserve">We classified references according to the scheme described above. </w:t>
       </w:r>
-      <w:ins w:id="187" w:author="James Howison" w:date="2015-01-09T09:37:00Z">
+      <w:ins w:id="186" w:author="James Howison" w:date="2015-01-09T09:37:00Z">
         <w:r>
           <w:rPr>
             <w:rFonts w:ascii="Calibri" w:eastAsia="Calibri" w:hAnsi="Calibri" w:cs="Calibri"/>
@@ -6678,7 +6673,7 @@
           <w:t>In our sample, t</w:t>
         </w:r>
       </w:ins>
-      <w:del w:id="188" w:author="James Howison" w:date="2015-01-09T09:37:00Z">
+      <w:del w:id="187" w:author="James Howison" w:date="2015-01-09T09:37:00Z">
         <w:r>
           <w:rPr>
             <w:rFonts w:ascii="Calibri" w:eastAsia="Calibri" w:hAnsi="Calibri" w:cs="Calibri"/>
@@ -6782,7 +6777,7 @@
         </w:rPr>
         <w:t>ith examples</w:t>
       </w:r>
-      <w:ins w:id="189" w:author="James Howison" w:date="2015-01-07T17:38:00Z">
+      <w:ins w:id="188" w:author="James Howison" w:date="2015-01-07T17:38:00Z">
         <w:r>
           <w:rPr>
             <w:rFonts w:ascii="Calibri" w:eastAsia="Calibri" w:hAnsi="Calibri" w:cs="Calibri"/>
@@ -6790,7 +6785,7 @@
           <w:t xml:space="preserve"> </w:t>
         </w:r>
       </w:ins>
-      <w:del w:id="190" w:author="James Howison" w:date="2015-01-09T09:42:00Z">
+      <w:del w:id="189" w:author="James Howison" w:date="2015-01-09T09:42:00Z">
         <w:r>
           <w:rPr>
             <w:rFonts w:ascii="Calibri" w:eastAsia="Calibri" w:hAnsi="Calibri" w:cs="Calibri"/>
@@ -6843,85 +6838,85 @@
         </w:rPr>
         <w:t>.</w:t>
       </w:r>
+      <w:ins w:id="190" w:author="James Howison" w:date="2015-01-09T09:42:00Z">
+        <w:r>
+          <w:rPr>
+            <w:rFonts w:ascii="Calibri" w:eastAsia="Calibri" w:hAnsi="Calibri" w:cs="Calibri"/>
+          </w:rPr>
+          <w:t xml:space="preserve"> We provide 9</w:t>
+        </w:r>
+      </w:ins>
+      <w:r>
+        <w:rPr>
+          <w:rFonts w:ascii="Calibri" w:eastAsia="Calibri" w:hAnsi="Calibri" w:cs="Calibri"/>
+        </w:rPr>
+        <w:t>0</w:t>
+      </w:r>
       <w:ins w:id="191" w:author="James Howison" w:date="2015-01-09T09:42:00Z">
         <w:r>
           <w:rPr>
             <w:rFonts w:ascii="Calibri" w:eastAsia="Calibri" w:hAnsi="Calibri" w:cs="Calibri"/>
           </w:rPr>
-          <w:t xml:space="preserve"> We provide 9</w:t>
+          <w:t xml:space="preserve">% confidence intervals for the likely proportion of these types of mentions in the population of biology articles. These estimates treat each mention as independent, not adjusting for the reality that </w:t>
         </w:r>
       </w:ins>
-      <w:r>
-        <w:rPr>
-          <w:rFonts w:ascii="Calibri" w:eastAsia="Calibri" w:hAnsi="Calibri" w:cs="Calibri"/>
-        </w:rPr>
-        <w:t>0</w:t>
-      </w:r>
-      <w:ins w:id="192" w:author="James Howison" w:date="2015-01-09T09:42:00Z">
+      <w:ins w:id="192" w:author="James Howison" w:date="2015-01-09T09:45:00Z">
         <w:r>
           <w:rPr>
             <w:rFonts w:ascii="Calibri" w:eastAsia="Calibri" w:hAnsi="Calibri" w:cs="Calibri"/>
           </w:rPr>
-          <w:t xml:space="preserve">% confidence intervals for the likely proportion of these types of mentions in the population of biology articles. These estimates treat each mention as independent, not adjusting for the reality that </w:t>
+          <w:t xml:space="preserve">ways of mentioning software </w:t>
         </w:r>
       </w:ins>
-      <w:ins w:id="193" w:author="James Howison" w:date="2015-01-09T09:45:00Z">
+      <w:ins w:id="193" w:author="James Howison" w:date="2015-01-09T09:42:00Z">
         <w:r>
           <w:rPr>
             <w:rFonts w:ascii="Calibri" w:eastAsia="Calibri" w:hAnsi="Calibri" w:cs="Calibri"/>
           </w:rPr>
-          <w:t xml:space="preserve">ways of mentioning software </w:t>
+          <w:t>may be influenced by authors and journals</w:t>
         </w:r>
       </w:ins>
-      <w:ins w:id="194" w:author="James Howison" w:date="2015-01-09T09:42:00Z">
+      <w:ins w:id="194" w:author="James Howison" w:date="2015-01-09T09:59:00Z">
         <w:r>
           <w:rPr>
             <w:rFonts w:ascii="Calibri" w:eastAsia="Calibri" w:hAnsi="Calibri" w:cs="Calibri"/>
           </w:rPr>
-          <w:t>may be influenced by authors and journals</w:t>
+          <w:t xml:space="preserve"> (i.e., within articles)</w:t>
         </w:r>
       </w:ins>
-      <w:ins w:id="195" w:author="James Howison" w:date="2015-01-09T09:59:00Z">
+      <w:ins w:id="195" w:author="James Howison" w:date="2015-01-09T09:42:00Z">
         <w:r>
           <w:rPr>
             <w:rFonts w:ascii="Calibri" w:eastAsia="Calibri" w:hAnsi="Calibri" w:cs="Calibri"/>
           </w:rPr>
-          <w:t xml:space="preserve"> (i.e., within articles)</w:t>
+          <w:t xml:space="preserve">. This is not ideal but since authors are not </w:t>
         </w:r>
       </w:ins>
-      <w:ins w:id="196" w:author="James Howison" w:date="2015-01-09T09:42:00Z">
+      <w:ins w:id="196" w:author="James Howison" w:date="2015-01-09T09:44:00Z">
         <w:r>
           <w:rPr>
             <w:rFonts w:ascii="Calibri" w:eastAsia="Calibri" w:hAnsi="Calibri" w:cs="Calibri"/>
           </w:rPr>
-          <w:t xml:space="preserve">. This is not ideal but since authors are not </w:t>
+          <w:t>necessarily</w:t>
         </w:r>
       </w:ins>
-      <w:ins w:id="197" w:author="James Howison" w:date="2015-01-09T09:44:00Z">
+      <w:ins w:id="197" w:author="James Howison" w:date="2015-01-09T09:42:00Z">
         <w:r>
           <w:rPr>
             <w:rFonts w:ascii="Calibri" w:eastAsia="Calibri" w:hAnsi="Calibri" w:cs="Calibri"/>
           </w:rPr>
-          <w:t>necessarily</w:t>
+          <w:t xml:space="preserve"> </w:t>
         </w:r>
       </w:ins>
-      <w:ins w:id="198" w:author="James Howison" w:date="2015-01-09T09:42:00Z">
+      <w:ins w:id="198" w:author="James Howison" w:date="2015-01-09T09:44:00Z">
         <w:r>
           <w:rPr>
             <w:rFonts w:ascii="Calibri" w:eastAsia="Calibri" w:hAnsi="Calibri" w:cs="Calibri"/>
           </w:rPr>
-          <w:t xml:space="preserve"> </w:t>
+          <w:t xml:space="preserve">consistent (even within articles) and, more importantly, readers read widely across journals and articles by different authors, readers are going to encounter </w:t>
         </w:r>
       </w:ins>
-      <w:ins w:id="199" w:author="James Howison" w:date="2015-01-09T09:44:00Z">
-        <w:r>
-          <w:rPr>
-            <w:rFonts w:ascii="Calibri" w:eastAsia="Calibri" w:hAnsi="Calibri" w:cs="Calibri"/>
-          </w:rPr>
-          <w:t xml:space="preserve">consistent (even within articles) and, more importantly, readers read widely across journals and articles by different authors, readers are going to encounter </w:t>
-        </w:r>
-      </w:ins>
-      <w:ins w:id="200" w:author="James Howison" w:date="2015-01-09T09:45:00Z">
+      <w:ins w:id="199" w:author="James Howison" w:date="2015-01-09T09:45:00Z">
         <w:r>
           <w:rPr>
             <w:rFonts w:ascii="Calibri" w:eastAsia="Calibri" w:hAnsi="Calibri" w:cs="Calibri"/>
@@ -6945,7 +6940,7 @@
         <w:pStyle w:val="Caption"/>
         <w:keepNext/>
       </w:pPr>
-      <w:bookmarkStart w:id="201" w:name="_Ref269368419"/>
+      <w:bookmarkStart w:id="200" w:name="_Ref269368419"/>
       <w:r>
         <w:lastRenderedPageBreak/>
         <w:t xml:space="preserve">Table </w:t>
@@ -6958,7 +6953,7 @@
           <w:t>6</w:t>
         </w:r>
       </w:fldSimple>
-      <w:bookmarkEnd w:id="201"/>
+      <w:bookmarkEnd w:id="200"/>
       <w:r>
         <w:t>: Types of software mentions in publications</w:t>
       </w:r>
@@ -7040,7 +7035,7 @@
               </w:rPr>
               <w:t>Count</w:t>
             </w:r>
-            <w:ins w:id="202" w:author="James Howison" w:date="2015-01-09T09:37:00Z">
+            <w:ins w:id="201" w:author="James Howison" w:date="2015-01-09T09:37:00Z">
               <w:r>
                 <w:rPr>
                   <w:rFonts w:ascii="Calibri" w:eastAsia="Calibri" w:hAnsi="Calibri" w:cs="Calibri"/>
@@ -7050,7 +7045,7 @@
                 <w:t>(n=</w:t>
               </w:r>
             </w:ins>
-            <w:ins w:id="203" w:author="James Howison" w:date="2015-01-09T09:38:00Z">
+            <w:ins w:id="202" w:author="James Howison" w:date="2015-01-09T09:38:00Z">
               <w:r>
                 <w:rPr>
                   <w:rFonts w:ascii="Calibri" w:eastAsia="Calibri" w:hAnsi="Calibri" w:cs="Calibri"/>
@@ -7167,12 +7162,12 @@
             <w:tcW w:w="1506" w:type="dxa"/>
           </w:tcPr>
           <w:p>
-            <w:ins w:id="204" w:author="James Howison" w:date="2015-01-07T17:52:00Z">
+            <w:ins w:id="203" w:author="James Howison" w:date="2015-01-07T17:52:00Z">
               <w:r>
                 <w:t>0.</w:t>
               </w:r>
             </w:ins>
-            <w:ins w:id="205" w:author="James Howison" w:date="2015-01-07T17:46:00Z">
+            <w:ins w:id="204" w:author="James Howison" w:date="2015-01-07T17:46:00Z">
               <w:r>
                 <w:t>37</w:t>
               </w:r>
@@ -7180,17 +7175,17 @@
                 <w:t xml:space="preserve"> </w:t>
               </w:r>
             </w:ins>
-            <w:ins w:id="206" w:author="James Howison" w:date="2015-01-07T17:47:00Z">
+            <w:ins w:id="205" w:author="James Howison" w:date="2015-01-07T17:47:00Z">
               <w:r>
                 <w:softHyphen/>
               </w:r>
             </w:ins>
-            <w:ins w:id="207" w:author="James Howison" w:date="2015-01-07T17:53:00Z">
+            <w:ins w:id="206" w:author="James Howison" w:date="2015-01-07T17:53:00Z">
               <w:r>
                 <w:br/>
               </w:r>
             </w:ins>
-            <w:ins w:id="208" w:author="James Howison" w:date="2015-01-07T17:49:00Z">
+            <w:ins w:id="207" w:author="James Howison" w:date="2015-01-07T17:49:00Z">
               <w:r>
                 <w:t>(0.31–0.43)</w:t>
               </w:r>
@@ -7345,12 +7340,12 @@
             <w:tcW w:w="1506" w:type="dxa"/>
           </w:tcPr>
           <w:p>
-            <w:ins w:id="209" w:author="James Howison" w:date="2015-01-07T17:52:00Z">
+            <w:ins w:id="208" w:author="James Howison" w:date="2015-01-07T17:52:00Z">
               <w:r>
                 <w:t>0.0</w:t>
               </w:r>
             </w:ins>
-            <w:ins w:id="210" w:author="James Howison" w:date="2015-01-07T17:50:00Z">
+            <w:ins w:id="209" w:author="James Howison" w:date="2015-01-07T17:50:00Z">
               <w:r>
                 <w:t>2</w:t>
               </w:r>
@@ -7358,12 +7353,12 @@
                 <w:t xml:space="preserve"> </w:t>
               </w:r>
             </w:ins>
-            <w:ins w:id="211" w:author="James Howison" w:date="2015-01-07T17:53:00Z">
+            <w:ins w:id="210" w:author="James Howison" w:date="2015-01-07T17:53:00Z">
               <w:r>
                 <w:br/>
               </w:r>
             </w:ins>
-            <w:ins w:id="212" w:author="James Howison" w:date="2015-01-07T17:50:00Z">
+            <w:ins w:id="211" w:author="James Howison" w:date="2015-01-07T17:50:00Z">
               <w:r>
                 <w:t>(0.01—0.05</w:t>
               </w:r>
@@ -7574,22 +7569,22 @@
             <w:tcW w:w="1506" w:type="dxa"/>
           </w:tcPr>
           <w:p>
-            <w:ins w:id="213" w:author="James Howison" w:date="2015-01-07T17:53:00Z">
+            <w:ins w:id="212" w:author="James Howison" w:date="2015-01-07T17:53:00Z">
               <w:r>
                 <w:t>0.05</w:t>
               </w:r>
             </w:ins>
-            <w:ins w:id="214" w:author="James Howison" w:date="2015-01-07T17:50:00Z">
+            <w:ins w:id="213" w:author="James Howison" w:date="2015-01-07T17:50:00Z">
               <w:r>
                 <w:t xml:space="preserve"> </w:t>
               </w:r>
             </w:ins>
-            <w:ins w:id="215" w:author="James Howison" w:date="2015-01-07T17:53:00Z">
+            <w:ins w:id="214" w:author="James Howison" w:date="2015-01-07T17:53:00Z">
               <w:r>
                 <w:br/>
               </w:r>
             </w:ins>
-            <w:ins w:id="216" w:author="James Howison" w:date="2015-01-07T17:50:00Z">
+            <w:ins w:id="215" w:author="James Howison" w:date="2015-01-07T17:50:00Z">
               <w:r>
                 <w:t>(0.03–0.09)</w:t>
               </w:r>
@@ -7763,12 +7758,12 @@
             <w:tcW w:w="1506" w:type="dxa"/>
           </w:tcPr>
           <w:p>
-            <w:ins w:id="217" w:author="James Howison" w:date="2015-01-07T17:53:00Z">
+            <w:ins w:id="216" w:author="James Howison" w:date="2015-01-07T17:53:00Z">
               <w:r>
                 <w:t>0.</w:t>
               </w:r>
             </w:ins>
-            <w:ins w:id="218" w:author="James Howison" w:date="2015-01-07T17:51:00Z">
+            <w:ins w:id="217" w:author="James Howison" w:date="2015-01-07T17:51:00Z">
               <w:r>
                 <w:t>19</w:t>
               </w:r>
@@ -7776,12 +7771,12 @@
                 <w:t xml:space="preserve"> </w:t>
               </w:r>
             </w:ins>
-            <w:ins w:id="219" w:author="James Howison" w:date="2015-01-07T17:53:00Z">
+            <w:ins w:id="218" w:author="James Howison" w:date="2015-01-07T17:53:00Z">
               <w:r>
                 <w:br/>
               </w:r>
             </w:ins>
-            <w:ins w:id="220" w:author="James Howison" w:date="2015-01-07T17:51:00Z">
+            <w:ins w:id="219" w:author="James Howison" w:date="2015-01-07T17:51:00Z">
               <w:r>
                 <w:t>(0.14–0.24)</w:t>
               </w:r>
@@ -7908,12 +7903,12 @@
               <w:keepLines/>
               <w:contextualSpacing/>
             </w:pPr>
-            <w:ins w:id="221" w:author="James Howison" w:date="2015-01-07T17:53:00Z">
+            <w:ins w:id="220" w:author="James Howison" w:date="2015-01-07T17:53:00Z">
               <w:r>
                 <w:t>0.0</w:t>
               </w:r>
             </w:ins>
-            <w:ins w:id="222" w:author="James Howison" w:date="2015-01-07T17:51:00Z">
+            <w:ins w:id="221" w:author="James Howison" w:date="2015-01-07T17:51:00Z">
               <w:r>
                 <w:t>5</w:t>
               </w:r>
@@ -7921,12 +7916,12 @@
                 <w:t xml:space="preserve"> </w:t>
               </w:r>
             </w:ins>
-            <w:ins w:id="223" w:author="James Howison" w:date="2015-01-07T17:53:00Z">
+            <w:ins w:id="222" w:author="James Howison" w:date="2015-01-07T17:53:00Z">
               <w:r>
                 <w:br/>
               </w:r>
             </w:ins>
-            <w:ins w:id="224" w:author="James Howison" w:date="2015-01-07T17:51:00Z">
+            <w:ins w:id="223" w:author="James Howison" w:date="2015-01-07T17:51:00Z">
               <w:r>
                 <w:t>(0.03–0.08)</w:t>
               </w:r>
@@ -8297,7 +8292,7 @@
       <w:r>
         <w:t>: Types of software mention</w:t>
       </w:r>
-      <w:ins w:id="225" w:author="James Howison" w:date="2015-01-09T09:46:00Z">
+      <w:ins w:id="224" w:author="James Howison" w:date="2015-01-09T09:46:00Z">
         <w:r>
           <w:t xml:space="preserve">s. </w:t>
         </w:r>
@@ -8557,7 +8552,7 @@
       <w:pPr>
         <w:pStyle w:val="Caption"/>
       </w:pPr>
-      <w:bookmarkStart w:id="226" w:name="_Ref269370672"/>
+      <w:bookmarkStart w:id="225" w:name="_Ref269370672"/>
       <w:r>
         <w:t xml:space="preserve">Figure </w:t>
       </w:r>
@@ -8569,28 +8564,28 @@
           <w:t>3</w:t>
         </w:r>
       </w:fldSimple>
-      <w:bookmarkEnd w:id="226"/>
+      <w:bookmarkEnd w:id="225"/>
       <w:r>
         <w:t>: Major software mention types by journal strata</w:t>
       </w:r>
+      <w:ins w:id="226" w:author="James Howison" w:date="2015-01-07T18:09:00Z">
+        <w:r>
+          <w:t>. Error bars show 9</w:t>
+        </w:r>
+      </w:ins>
+      <w:r>
+        <w:t>5</w:t>
+      </w:r>
       <w:ins w:id="227" w:author="James Howison" w:date="2015-01-07T18:09:00Z">
         <w:r>
-          <w:t>. Error bars show 9</w:t>
+          <w:t>% conf</w:t>
         </w:r>
       </w:ins>
-      <w:r>
-        <w:t>5</w:t>
-      </w:r>
-      <w:ins w:id="228" w:author="James Howison" w:date="2015-01-07T18:09:00Z">
-        <w:r>
-          <w:t>% conf</w:t>
+      <w:ins w:id="228" w:author="James Howison" w:date="2015-01-07T18:10:00Z">
+        <w:r>
+          <w:t>idence intervals.</w:t>
         </w:r>
       </w:ins>
-      <w:ins w:id="229" w:author="James Howison" w:date="2015-01-07T18:10:00Z">
-        <w:r>
-          <w:t>idence intervals.</w:t>
-        </w:r>
-      </w:ins>
     </w:p>
     <w:p>
       <w:pPr>
@@ -8617,7 +8612,7 @@
       <w:pPr>
         <w:pStyle w:val="Normal1"/>
         <w:rPr>
-          <w:ins w:id="230" w:author="James Howison" w:date="2015-01-12T10:06:00Z"/>
+          <w:ins w:id="229" w:author="James Howison" w:date="2015-01-12T10:06:00Z"/>
           <w:rFonts w:ascii="Calibri" w:eastAsia="Calibri" w:hAnsi="Calibri" w:cs="Calibri"/>
         </w:rPr>
       </w:pPr>
@@ -8626,7 +8621,7 @@
       <w:pPr>
         <w:pStyle w:val="Normal1"/>
         <w:rPr>
-          <w:ins w:id="231" w:author="James Howison" w:date="2015-01-15T10:45:00Z"/>
+          <w:ins w:id="230" w:author="James Howison" w:date="2015-01-15T10:45:00Z"/>
           <w:rFonts w:ascii="Calibri" w:eastAsia="Calibri" w:hAnsi="Calibri" w:cs="Calibri"/>
         </w:rPr>
       </w:pPr>
@@ -8635,7 +8630,7 @@
       <w:pPr>
         <w:pStyle w:val="Normal1"/>
         <w:rPr>
-          <w:ins w:id="232" w:author="James Howison" w:date="2015-01-12T10:36:00Z"/>
+          <w:ins w:id="231" w:author="James Howison" w:date="2015-01-12T10:36:00Z"/>
           <w:rFonts w:ascii="Calibri" w:eastAsia="Calibri" w:hAnsi="Calibri" w:cs="Calibri"/>
         </w:rPr>
       </w:pPr>
@@ -8704,10 +8699,10 @@
       <w:pPr>
         <w:pStyle w:val="Normal1"/>
         <w:rPr>
-          <w:del w:id="233" w:author="James Howison" w:date="2015-01-07T18:06:00Z"/>
-        </w:rPr>
-      </w:pPr>
-      <w:del w:id="234" w:author="James Howison" w:date="2015-01-07T18:06:00Z">
+          <w:del w:id="232" w:author="James Howison" w:date="2015-01-07T18:06:00Z"/>
+        </w:rPr>
+      </w:pPr>
+      <w:del w:id="233" w:author="James Howison" w:date="2015-01-07T18:06:00Z">
         <w:r>
           <w:rPr>
             <w:rFonts w:ascii="Calibri" w:eastAsia="Calibri" w:hAnsi="Calibri" w:cs="Calibri"/>
@@ -8823,7 +8818,7 @@
         </w:rPr>
         <w:t xml:space="preserve"> 2</w:t>
       </w:r>
-      <w:ins w:id="235" w:author="James Howison" w:date="2015-01-07T18:06:00Z">
+      <w:ins w:id="234" w:author="James Howison" w:date="2015-01-07T18:06:00Z">
         <w:r>
           <w:rPr>
             <w:rFonts w:ascii="Calibri" w:eastAsia="Calibri" w:hAnsi="Calibri" w:cs="Calibri"/>
@@ -8831,7 +8826,7 @@
           <w:t xml:space="preserve">, but given the broad distribution of software in the literature our sample size does not allow us to claim representativeness sufficient to create a </w:t>
         </w:r>
       </w:ins>
-      <w:ins w:id="236" w:author="James Howison" w:date="2015-01-07T18:07:00Z">
+      <w:ins w:id="235" w:author="James Howison" w:date="2015-01-07T18:07:00Z">
         <w:r>
           <w:rPr>
             <w:rFonts w:ascii="Calibri" w:eastAsia="Calibri" w:hAnsi="Calibri" w:cs="Calibri"/>
@@ -8845,7 +8840,7 @@
           <w:t>cience; we include the appendix to help readers assess the face validity of our content analysis results.</w:t>
         </w:r>
       </w:ins>
-      <w:del w:id="237" w:author="James Howison" w:date="2015-01-07T18:06:00Z">
+      <w:del w:id="236" w:author="James Howison" w:date="2015-01-07T18:06:00Z">
         <w:r>
           <w:rPr>
             <w:rFonts w:ascii="Calibri" w:eastAsia="Calibri" w:hAnsi="Calibri" w:cs="Calibri"/>
@@ -8861,8 +8856,8 @@
           <w:rFonts w:ascii="Calibri" w:eastAsia="Calibri" w:hAnsi="Calibri" w:cs="Calibri"/>
         </w:rPr>
       </w:pPr>
-      <w:bookmarkStart w:id="238" w:name="h.l8a5g2c9aaxf" w:colFirst="0" w:colLast="0"/>
-      <w:bookmarkEnd w:id="238"/>
+      <w:bookmarkStart w:id="237" w:name="h.l8a5g2c9aaxf" w:colFirst="0" w:colLast="0"/>
+      <w:bookmarkEnd w:id="237"/>
     </w:p>
     <w:p>
       <w:pPr>
@@ -9277,6 +9272,13 @@
     </w:p>
     <w:p/>
     <w:p>
+      <w:pPr>
+        <w:rPr>
+          <w:rFonts w:ascii="Times" w:eastAsia="Times New Roman" w:hAnsi="Times" w:cs="Times New Roman"/>
+          <w:color w:val="auto"/>
+          <w:sz w:val="20"/>
+        </w:rPr>
+      </w:pPr>
       <w:r>
         <w:t xml:space="preserve">Our </w:t>
       </w:r>
@@ -9300,16 +9302,47 @@
       </w:r>
       <w:proofErr w:type="spellEnd"/>
       <w:r>
-        <w:t xml:space="preserve"> to have a publication associated with it, and was purchased (as was equipment).  Figure XXXX shows the relationship between types of software and types of mentions.</w:t>
-      </w:r>
-      <w:r>
-        <w:t xml:space="preserve"> Indeed Proprietary software is far more likely to be mentioned using the “Like Instrument” style; 62% of mentions of proprietary software use the “like instrument” style (</w:t>
+        <w:t xml:space="preserve"> to have a publication associated with it, and was purchased (as was equipment).  Figure XXXX shows the relationship between types of</w:t>
+      </w:r>
+      <w:r>
+        <w:t xml:space="preserve"> software and types of mentions, which is statistically significant (</w:t>
+      </w:r>
+      <w:proofErr w:type="gramStart"/>
+      <w:r>
+        <w:t>χ²(</w:t>
+      </w:r>
+      <w:proofErr w:type="gramEnd"/>
+      <w:r>
+        <w:t xml:space="preserve">4, N = 274) = 29.8858, p = </w:t>
+      </w:r>
+      <w:r>
+        <w:t>.000005163</w:t>
+      </w:r>
+      <w:r>
+        <w:t>)</w:t>
+      </w:r>
+      <w:r>
+        <w:t>. </w:t>
+      </w:r>
+      <w:r>
+        <w:t>Indeed Proprietary software is far more likely to be mentioned using the “Like Instrument” style; 62% of mentions of proprietary software use the “like instrument” style (</w:t>
       </w:r>
       <w:r>
         <w:t>95% CI: 0.48–0.75</w:t>
       </w:r>
       <w:r>
-        <w:t xml:space="preserve">), the “like instrument” style was used for less than 10% of mentions of Non-commercial and Open source software.  Similarly there is greater use of the “Cite to publication” style in our “Non-commercial” category, understandable since many of these packages are written by scientists for scientists and include a citable paper. However there is still considerable diversity in styles: some XXXX% of mentions of proprietary software used </w:t>
+        <w:t xml:space="preserve">), </w:t>
+      </w:r>
+      <w:r>
+        <w:t xml:space="preserve">whereas </w:t>
+      </w:r>
+      <w:r>
+        <w:t>the “like instrument” style was used for less than 10% of mentions of Non-commercial and Open source software.  Similarly there is greater use of the “Cite to publication” style in our “Non-commercial” category, understandable since many of these packages are written</w:t>
+      </w:r>
+      <w:bookmarkStart w:id="238" w:name="_GoBack"/>
+      <w:bookmarkEnd w:id="238"/>
+      <w:r>
+        <w:t xml:space="preserve"> by scientists for scientists and include a citable paper. However there is still considerable diversity in styles: some XXXX% of mentions of proprietary software used </w:t>
       </w:r>
       <w:proofErr w:type="gramStart"/>
       <w:r>
@@ -27839,7 +27872,6 @@
   <w:style w:type="character" w:default="1" w:styleId="DefaultParagraphFont">
     <w:name w:val="Default Paragraph Font"/>
     <w:uiPriority w:val="1"/>
-    <w:semiHidden/>
     <w:unhideWhenUsed/>
   </w:style>
   <w:style w:type="table" w:default="1" w:styleId="TableNormal">
@@ -28198,6 +28230,11 @@
       <w:vertAlign w:val="superscript"/>
     </w:rPr>
   </w:style>
+  <w:style w:type="character" w:customStyle="1" w:styleId="apple-converted-space">
+    <w:name w:val="apple-converted-space"/>
+    <w:basedOn w:val="DefaultParagraphFont"/>
+    <w:rsid w:val="00AB3147"/>
+  </w:style>
 </w:styles>
 </file>
 
@@ -28465,7 +28502,6 @@
   <w:style w:type="character" w:default="1" w:styleId="DefaultParagraphFont">
     <w:name w:val="Default Paragraph Font"/>
     <w:uiPriority w:val="1"/>
-    <w:semiHidden/>
     <w:unhideWhenUsed/>
   </w:style>
   <w:style w:type="table" w:default="1" w:styleId="TableNormal">
@@ -28824,6 +28860,11 @@
       <w:vertAlign w:val="superscript"/>
     </w:rPr>
   </w:style>
+  <w:style w:type="character" w:customStyle="1" w:styleId="apple-converted-space">
+    <w:name w:val="apple-converted-space"/>
+    <w:basedOn w:val="DefaultParagraphFont"/>
+    <w:rsid w:val="00AB3147"/>
+  </w:style>
 </w:styles>
 </file>
 
@@ -29152,7 +29193,7 @@
 </file>
 
 <file path=customXml/itemProps1.xml><?xml version="1.0" encoding="utf-8"?>
-<ds:datastoreItem xmlns:ds="http://schemas.openxmlformats.org/officeDocument/2006/customXml" ds:itemID="{06300232-35EF-8C4D-92E8-379DA48B391D}">
+<ds:datastoreItem xmlns:ds="http://schemas.openxmlformats.org/officeDocument/2006/customXml" ds:itemID="{E2D2E61B-849A-0147-ACAE-BBF682C702E8}">
   <ds:schemaRefs>
     <ds:schemaRef ds:uri="http://schemas.openxmlformats.org/officeDocument/2006/bibliography"/>
   </ds:schemaRefs>

</xml_diff>